<commit_message>
migrated the default migration of laravell tables created in db
</commit_message>
<xml_diff>
--- a/laravel installation steps.docx
+++ b/laravel installation steps.docx
@@ -1979,7 +1979,7 @@
     <w:p>
       <w:pPr>
         <w:pStyle w:val="ListParagraph"/>
-        <w:ind w:firstLine="720"/>
+        <w:ind w:left="1440"/>
         <w:jc w:val="both"/>
         <w:rPr>
           <w:sz w:val="24"/>
@@ -2077,6 +2077,166 @@
           <w:numId w:val="2"/>
         </w:numPr>
         <w:jc w:val="both"/>
+      </w:pPr>
+      <w:r>
+        <w:rPr>
+          <w:b/>
+          <w:sz w:val="28"/>
+        </w:rPr>
+        <w:t>(</w:t>
+      </w:r>
+      <w:r>
+        <w:rPr>
+          <w:b/>
+          <w:sz w:val="28"/>
+        </w:rPr>
+        <w:t>how to handle views</w:t>
+      </w:r>
+      <w:r>
+        <w:rPr>
+          <w:b/>
+          <w:sz w:val="28"/>
+        </w:rPr>
+        <w:t>)</w:t>
+      </w:r>
+    </w:p>
+    <w:p>
+      <w:pPr>
+        <w:pStyle w:val="ListParagraph"/>
+        <w:ind w:left="1440"/>
+        <w:jc w:val="both"/>
+        <w:rPr>
+          <w:sz w:val="24"/>
+        </w:rPr>
+      </w:pPr>
+      <w:r>
+        <w:rPr>
+          <w:sz w:val="24"/>
+        </w:rPr>
+        <w:t xml:space="preserve">How to pass a parameter to view from </w:t>
+      </w:r>
+      <w:proofErr w:type="spellStart"/>
+      <w:r>
+        <w:rPr>
+          <w:sz w:val="24"/>
+        </w:rPr>
+        <w:t>web.php</w:t>
+      </w:r>
+      <w:proofErr w:type="spellEnd"/>
+      <w:r>
+        <w:rPr>
+          <w:sz w:val="24"/>
+        </w:rPr>
+        <w:t xml:space="preserve"> routes</w:t>
+      </w:r>
+    </w:p>
+    <w:p>
+      <w:pPr>
+        <w:pStyle w:val="ListParagraph"/>
+        <w:ind w:left="1440"/>
+        <w:jc w:val="both"/>
+        <w:rPr>
+          <w:sz w:val="24"/>
+        </w:rPr>
+      </w:pPr>
+      <w:r>
+        <w:rPr>
+          <w:sz w:val="24"/>
+        </w:rPr>
+        <w:t>First we create view</w:t>
+      </w:r>
+    </w:p>
+    <w:p>
+      <w:pPr>
+        <w:pStyle w:val="ListParagraph"/>
+        <w:ind w:left="1440"/>
+        <w:jc w:val="both"/>
+        <w:rPr>
+          <w:sz w:val="24"/>
+        </w:rPr>
+      </w:pPr>
+      <w:r>
+        <w:rPr>
+          <w:sz w:val="24"/>
+        </w:rPr>
+        <w:t>Then we return view function in the anonymous function where we returned a value or text.</w:t>
+      </w:r>
+    </w:p>
+    <w:p>
+      <w:pPr>
+        <w:pStyle w:val="ListParagraph"/>
+        <w:ind w:left="1440"/>
+        <w:jc w:val="both"/>
+        <w:rPr>
+          <w:sz w:val="24"/>
+        </w:rPr>
+      </w:pPr>
+      <w:proofErr w:type="gramStart"/>
+      <w:r>
+        <w:rPr>
+          <w:sz w:val="24"/>
+        </w:rPr>
+        <w:t>Syntax :</w:t>
+      </w:r>
+      <w:proofErr w:type="gramEnd"/>
+      <w:r>
+        <w:rPr>
+          <w:sz w:val="24"/>
+        </w:rPr>
+        <w:t xml:space="preserve"> return view(‘</w:t>
+      </w:r>
+      <w:proofErr w:type="spellStart"/>
+      <w:r>
+        <w:rPr>
+          <w:sz w:val="24"/>
+        </w:rPr>
+        <w:t>viewpagename</w:t>
+      </w:r>
+      <w:proofErr w:type="spellEnd"/>
+      <w:r>
+        <w:rPr>
+          <w:sz w:val="24"/>
+        </w:rPr>
+        <w:t>’,[‘user’=&gt;$user]);</w:t>
+      </w:r>
+    </w:p>
+    <w:p>
+      <w:pPr>
+        <w:pStyle w:val="ListParagraph"/>
+        <w:ind w:left="1440"/>
+        <w:jc w:val="both"/>
+        <w:rPr>
+          <w:sz w:val="24"/>
+        </w:rPr>
+      </w:pPr>
+      <w:r>
+        <w:rPr>
+          <w:sz w:val="24"/>
+        </w:rPr>
+        <w:t xml:space="preserve">Here in the view function in first parameter we passed the view file name which should be called for this </w:t>
+      </w:r>
+      <w:proofErr w:type="spellStart"/>
+      <w:proofErr w:type="gramStart"/>
+      <w:r>
+        <w:rPr>
+          <w:sz w:val="24"/>
+        </w:rPr>
+        <w:t>url</w:t>
+      </w:r>
+      <w:proofErr w:type="spellEnd"/>
+      <w:proofErr w:type="gramEnd"/>
+      <w:r>
+        <w:rPr>
+          <w:sz w:val="24"/>
+        </w:rPr>
+        <w:t xml:space="preserve"> and in the second parameter we passed value or array to a view which can be used in view to show</w:t>
+      </w:r>
+    </w:p>
+    <w:p>
+      <w:pPr>
+        <w:pStyle w:val="ListParagraph"/>
+        <w:ind w:left="1440"/>
+        <w:jc w:val="both"/>
         <w:rPr>
           <w:sz w:val="24"/>
         </w:rPr>
@@ -2090,15 +2250,57 @@
           <w:numId w:val="2"/>
         </w:numPr>
         <w:jc w:val="both"/>
-        <w:rPr>
-          <w:sz w:val="24"/>
-        </w:rPr>
-      </w:pPr>
-      <w:r>
-        <w:rPr>
-          <w:sz w:val="24"/>
-        </w:rPr>
-        <w:t>A</w:t>
+      </w:pPr>
+      <w:r>
+        <w:rPr>
+          <w:b/>
+          <w:sz w:val="28"/>
+        </w:rPr>
+        <w:t>(</w:t>
+      </w:r>
+      <w:r>
+        <w:rPr>
+          <w:b/>
+          <w:sz w:val="28"/>
+        </w:rPr>
+        <w:t>Controller</w:t>
+      </w:r>
+      <w:r>
+        <w:rPr>
+          <w:b/>
+          <w:sz w:val="28"/>
+        </w:rPr>
+        <w:t>)</w:t>
+      </w:r>
+    </w:p>
+    <w:p>
+      <w:pPr>
+        <w:pStyle w:val="ListParagraph"/>
+        <w:ind w:left="1440"/>
+        <w:jc w:val="both"/>
+        <w:rPr>
+          <w:sz w:val="24"/>
+        </w:rPr>
+      </w:pPr>
+      <w:r>
+        <w:rPr>
+          <w:sz w:val="24"/>
+        </w:rPr>
+        <w:t xml:space="preserve">Controllers can be found in the following directory in </w:t>
+      </w:r>
+      <w:proofErr w:type="spellStart"/>
+      <w:r>
+        <w:rPr>
+          <w:sz w:val="24"/>
+        </w:rPr>
+        <w:t>laravel</w:t>
+      </w:r>
+      <w:proofErr w:type="spellEnd"/>
+      <w:r>
+        <w:rPr>
+          <w:sz w:val="24"/>
+        </w:rPr>
+        <w:t xml:space="preserve"> </w:t>
       </w:r>
     </w:p>
     <w:p>
@@ -2106,18 +2308,18 @@
         <w:pStyle w:val="ListParagraph"/>
         <w:numPr>
           <w:ilvl w:val="0"/>
-          <w:numId w:val="2"/>
-        </w:numPr>
-        <w:jc w:val="both"/>
-        <w:rPr>
-          <w:sz w:val="24"/>
-        </w:rPr>
-      </w:pPr>
-      <w:r>
-        <w:rPr>
-          <w:sz w:val="24"/>
-        </w:rPr>
-        <w:t>A</w:t>
+          <w:numId w:val="3"/>
+        </w:numPr>
+        <w:jc w:val="both"/>
+        <w:rPr>
+          <w:sz w:val="24"/>
+        </w:rPr>
+      </w:pPr>
+      <w:r>
+        <w:rPr>
+          <w:sz w:val="24"/>
+        </w:rPr>
+        <w:t xml:space="preserve"> App/http/controller</w:t>
       </w:r>
     </w:p>
     <w:p>
@@ -2125,18 +2327,18 @@
         <w:pStyle w:val="ListParagraph"/>
         <w:numPr>
           <w:ilvl w:val="0"/>
-          <w:numId w:val="2"/>
-        </w:numPr>
-        <w:jc w:val="both"/>
-        <w:rPr>
-          <w:sz w:val="24"/>
-        </w:rPr>
-      </w:pPr>
-      <w:r>
-        <w:rPr>
-          <w:sz w:val="24"/>
-        </w:rPr>
-        <w:t>A</w:t>
+          <w:numId w:val="3"/>
+        </w:numPr>
+        <w:jc w:val="both"/>
+        <w:rPr>
+          <w:sz w:val="24"/>
+        </w:rPr>
+      </w:pPr>
+      <w:r>
+        <w:rPr>
+          <w:sz w:val="24"/>
+        </w:rPr>
+        <w:t>We can create controller using artisan command line through the following command</w:t>
       </w:r>
     </w:p>
     <w:p>
@@ -2144,385 +2346,576 @@
         <w:pStyle w:val="ListParagraph"/>
         <w:numPr>
           <w:ilvl w:val="0"/>
-          <w:numId w:val="2"/>
-        </w:numPr>
-        <w:jc w:val="both"/>
-        <w:rPr>
-          <w:sz w:val="24"/>
-        </w:rPr>
-      </w:pPr>
-      <w:r>
-        <w:rPr>
-          <w:sz w:val="24"/>
-        </w:rPr>
-        <w:t>A</w:t>
-      </w:r>
-    </w:p>
-    <w:p>
-      <w:pPr>
-        <w:pStyle w:val="ListParagraph"/>
-        <w:numPr>
-          <w:ilvl w:val="0"/>
-          <w:numId w:val="2"/>
-        </w:numPr>
-        <w:jc w:val="both"/>
-        <w:rPr>
-          <w:sz w:val="24"/>
-        </w:rPr>
-      </w:pPr>
-    </w:p>
-    <w:p>
-      <w:pPr>
-        <w:jc w:val="both"/>
-        <w:rPr>
-          <w:sz w:val="24"/>
-        </w:rPr>
-      </w:pPr>
-    </w:p>
-    <w:p>
-      <w:pPr>
-        <w:jc w:val="both"/>
-        <w:rPr>
-          <w:sz w:val="24"/>
-        </w:rPr>
-      </w:pPr>
-    </w:p>
-    <w:p>
-      <w:pPr>
-        <w:jc w:val="both"/>
-        <w:rPr>
-          <w:sz w:val="24"/>
-        </w:rPr>
-      </w:pPr>
-    </w:p>
-    <w:p>
-      <w:pPr>
-        <w:pStyle w:val="ListParagraph"/>
-        <w:jc w:val="both"/>
-        <w:rPr>
-          <w:sz w:val="24"/>
-        </w:rPr>
-      </w:pPr>
-    </w:p>
-    <w:p>
-      <w:pPr>
-        <w:pStyle w:val="ListParagraph"/>
-        <w:numPr>
-          <w:ilvl w:val="0"/>
-          <w:numId w:val="2"/>
-        </w:numPr>
-        <w:jc w:val="both"/>
-        <w:rPr>
-          <w:b/>
-          <w:sz w:val="28"/>
-        </w:rPr>
-      </w:pPr>
-      <w:r>
-        <w:rPr>
-          <w:b/>
-          <w:sz w:val="28"/>
-        </w:rPr>
-        <w:t>GIT Commands :</w:t>
-      </w:r>
-    </w:p>
-    <w:p>
-      <w:pPr>
-        <w:pStyle w:val="ListParagraph"/>
-        <w:rPr>
-          <w:sz w:val="24"/>
-        </w:rPr>
-      </w:pPr>
-    </w:p>
-    <w:p>
-      <w:pPr>
-        <w:pStyle w:val="ListParagraph"/>
-        <w:numPr>
-          <w:ilvl w:val="1"/>
-          <w:numId w:val="2"/>
-        </w:numPr>
-        <w:jc w:val="both"/>
-        <w:rPr>
-          <w:sz w:val="24"/>
-        </w:rPr>
-      </w:pPr>
-      <w:r>
-        <w:rPr>
-          <w:sz w:val="24"/>
-        </w:rPr>
-        <w:t xml:space="preserve">Uploading file to repository on </w:t>
-      </w:r>
-      <w:proofErr w:type="spellStart"/>
-      <w:r>
-        <w:rPr>
-          <w:sz w:val="24"/>
-        </w:rPr>
-        <w:t>git</w:t>
-      </w:r>
-      <w:proofErr w:type="spellEnd"/>
-    </w:p>
-    <w:p>
-      <w:pPr>
-        <w:pStyle w:val="ListParagraph"/>
-        <w:numPr>
-          <w:ilvl w:val="2"/>
-          <w:numId w:val="2"/>
-        </w:numPr>
-        <w:jc w:val="both"/>
-        <w:rPr>
-          <w:sz w:val="24"/>
-        </w:rPr>
-      </w:pPr>
-      <w:r>
-        <w:rPr>
-          <w:sz w:val="24"/>
-        </w:rPr>
-        <w:t xml:space="preserve">First create a repository on </w:t>
-      </w:r>
-      <w:proofErr w:type="spellStart"/>
-      <w:r>
-        <w:rPr>
-          <w:sz w:val="24"/>
-        </w:rPr>
-        <w:t>github</w:t>
-      </w:r>
-      <w:proofErr w:type="spellEnd"/>
-    </w:p>
-    <w:p>
-      <w:pPr>
-        <w:pStyle w:val="ListParagraph"/>
-        <w:numPr>
-          <w:ilvl w:val="2"/>
-          <w:numId w:val="2"/>
-        </w:numPr>
-        <w:jc w:val="both"/>
-        <w:rPr>
-          <w:sz w:val="24"/>
-        </w:rPr>
-      </w:pPr>
-      <w:r>
-        <w:rPr>
-          <w:sz w:val="24"/>
-        </w:rPr>
-        <w:t xml:space="preserve">Copy the </w:t>
-      </w:r>
-      <w:proofErr w:type="spellStart"/>
-      <w:r>
-        <w:rPr>
-          <w:sz w:val="24"/>
-        </w:rPr>
-        <w:t>url</w:t>
-      </w:r>
-      <w:proofErr w:type="spellEnd"/>
-      <w:r>
-        <w:rPr>
-          <w:sz w:val="24"/>
-        </w:rPr>
-        <w:t xml:space="preserve"> of your repository</w:t>
-      </w:r>
-    </w:p>
-    <w:p>
-      <w:pPr>
-        <w:pStyle w:val="ListParagraph"/>
-        <w:numPr>
-          <w:ilvl w:val="2"/>
-          <w:numId w:val="2"/>
-        </w:numPr>
-        <w:jc w:val="both"/>
-        <w:rPr>
-          <w:sz w:val="24"/>
-        </w:rPr>
-      </w:pPr>
-      <w:r>
-        <w:rPr>
-          <w:sz w:val="24"/>
-        </w:rPr>
-        <w:t xml:space="preserve">Open </w:t>
-      </w:r>
-      <w:proofErr w:type="spellStart"/>
-      <w:r>
-        <w:rPr>
-          <w:sz w:val="24"/>
-        </w:rPr>
-        <w:t>git</w:t>
-      </w:r>
-      <w:proofErr w:type="spellEnd"/>
-      <w:r>
-        <w:rPr>
-          <w:sz w:val="24"/>
-        </w:rPr>
-        <w:t xml:space="preserve"> bash</w:t>
-      </w:r>
-    </w:p>
-    <w:p>
-      <w:pPr>
-        <w:pStyle w:val="ListParagraph"/>
-        <w:numPr>
-          <w:ilvl w:val="2"/>
-          <w:numId w:val="2"/>
-        </w:numPr>
-        <w:jc w:val="both"/>
-        <w:rPr>
-          <w:sz w:val="24"/>
-        </w:rPr>
-      </w:pPr>
-      <w:r>
-        <w:rPr>
-          <w:sz w:val="24"/>
-        </w:rPr>
-        <w:t>Go to the folder which have the project you want to upload</w:t>
-      </w:r>
-    </w:p>
-    <w:p>
-      <w:pPr>
-        <w:pStyle w:val="ListParagraph"/>
-        <w:numPr>
-          <w:ilvl w:val="2"/>
-          <w:numId w:val="2"/>
-        </w:numPr>
-        <w:jc w:val="both"/>
-        <w:rPr>
-          <w:sz w:val="24"/>
-        </w:rPr>
-      </w:pPr>
-      <w:proofErr w:type="spellStart"/>
-      <w:proofErr w:type="gramStart"/>
-      <w:r>
-        <w:rPr>
-          <w:b/>
-          <w:sz w:val="28"/>
-        </w:rPr>
-        <w:t>git</w:t>
-      </w:r>
-      <w:proofErr w:type="spellEnd"/>
-      <w:proofErr w:type="gramEnd"/>
-      <w:r>
-        <w:rPr>
-          <w:b/>
-          <w:sz w:val="28"/>
+          <w:numId w:val="3"/>
+        </w:numPr>
+        <w:jc w:val="both"/>
+        <w:rPr>
+          <w:sz w:val="24"/>
+        </w:rPr>
+      </w:pPr>
+      <w:r>
+        <w:rPr>
+          <w:sz w:val="24"/>
+        </w:rPr>
+        <w:t xml:space="preserve">Php artisan </w:t>
+      </w:r>
+      <w:proofErr w:type="spellStart"/>
+      <w:r>
+        <w:rPr>
+          <w:sz w:val="24"/>
+        </w:rPr>
+        <w:t>make:controller</w:t>
+      </w:r>
+      <w:proofErr w:type="spellEnd"/>
+      <w:r>
+        <w:rPr>
+          <w:sz w:val="24"/>
         </w:rPr>
         <w:t xml:space="preserve"> </w:t>
       </w:r>
       <w:proofErr w:type="spellStart"/>
       <w:r>
         <w:rPr>
-          <w:b/>
-          <w:sz w:val="28"/>
-        </w:rPr>
-        <w:t>init</w:t>
-      </w:r>
-      <w:proofErr w:type="spellEnd"/>
-      <w:r>
-        <w:rPr>
-          <w:sz w:val="28"/>
-        </w:rPr>
-        <w:t xml:space="preserve"> </w:t>
-      </w:r>
-      <w:r>
-        <w:rPr>
-          <w:sz w:val="24"/>
-        </w:rPr>
-        <w:t xml:space="preserve">is a command that create a file that enables you to upload file in the </w:t>
-      </w:r>
-      <w:r>
-        <w:rPr>
-          <w:sz w:val="24"/>
-        </w:rPr>
-        <w:t>GitHub</w:t>
-      </w:r>
-      <w:r>
-        <w:rPr>
-          <w:sz w:val="24"/>
-        </w:rPr>
-        <w:t xml:space="preserve"> repo.</w:t>
-      </w:r>
-    </w:p>
-    <w:p>
-      <w:pPr>
-        <w:pStyle w:val="ListParagraph"/>
-        <w:numPr>
-          <w:ilvl w:val="2"/>
-          <w:numId w:val="2"/>
-        </w:numPr>
-        <w:jc w:val="both"/>
-        <w:rPr>
-          <w:sz w:val="24"/>
-        </w:rPr>
-      </w:pPr>
-      <w:proofErr w:type="spellStart"/>
-      <w:r>
-        <w:rPr>
-          <w:sz w:val="24"/>
-        </w:rPr>
-        <w:t>Git</w:t>
-      </w:r>
-      <w:proofErr w:type="spellEnd"/>
-      <w:r>
-        <w:rPr>
-          <w:sz w:val="24"/>
-        </w:rPr>
-        <w:t xml:space="preserve"> </w:t>
-      </w:r>
-      <w:proofErr w:type="gramStart"/>
-      <w:r>
-        <w:rPr>
-          <w:sz w:val="24"/>
-        </w:rPr>
-        <w:t>add .</w:t>
-      </w:r>
-      <w:proofErr w:type="gramEnd"/>
-      <w:r>
-        <w:rPr>
-          <w:sz w:val="24"/>
-        </w:rPr>
-        <w:t xml:space="preserve"> command add all the files in a </w:t>
-      </w:r>
-      <w:r>
-        <w:rPr>
-          <w:sz w:val="24"/>
-        </w:rPr>
-        <w:t>temporary</w:t>
-      </w:r>
-      <w:r>
-        <w:rPr>
-          <w:sz w:val="24"/>
-        </w:rPr>
-        <w:t xml:space="preserve"> folder for upload</w:t>
-      </w:r>
-    </w:p>
-    <w:p>
-      <w:pPr>
-        <w:pStyle w:val="ListParagraph"/>
-        <w:numPr>
-          <w:ilvl w:val="2"/>
-          <w:numId w:val="2"/>
-        </w:numPr>
-        <w:jc w:val="both"/>
-        <w:rPr>
-          <w:sz w:val="24"/>
-        </w:rPr>
-      </w:pPr>
-      <w:proofErr w:type="spellStart"/>
-      <w:r>
-        <w:rPr>
-          <w:sz w:val="24"/>
-        </w:rPr>
-        <w:t>Git</w:t>
-      </w:r>
-      <w:proofErr w:type="spellEnd"/>
-      <w:r>
-        <w:rPr>
-          <w:sz w:val="24"/>
-        </w:rPr>
-        <w:t xml:space="preserve"> commit –m ‘</w:t>
-      </w:r>
-      <w:r>
-        <w:rPr>
-          <w:sz w:val="24"/>
-        </w:rPr>
-        <w:t>message</w:t>
-      </w:r>
+          <w:sz w:val="24"/>
+        </w:rPr>
+        <w:t>ControllerName</w:t>
+      </w:r>
+      <w:proofErr w:type="spellEnd"/>
+    </w:p>
+    <w:p>
+      <w:pPr>
+        <w:pStyle w:val="ListParagraph"/>
+        <w:ind w:left="1800"/>
+        <w:jc w:val="both"/>
+        <w:rPr>
+          <w:sz w:val="24"/>
+        </w:rPr>
+      </w:pPr>
       <w:bookmarkStart w:id="0" w:name="_GoBack"/>
       <w:bookmarkEnd w:id="0"/>
+    </w:p>
+    <w:p>
+      <w:pPr>
+        <w:pStyle w:val="ListParagraph"/>
+        <w:ind w:left="1440"/>
+        <w:jc w:val="both"/>
+        <w:rPr>
+          <w:sz w:val="24"/>
+        </w:rPr>
+      </w:pPr>
+    </w:p>
+    <w:p>
+      <w:pPr>
+        <w:pStyle w:val="ListParagraph"/>
+        <w:numPr>
+          <w:ilvl w:val="0"/>
+          <w:numId w:val="2"/>
+        </w:numPr>
+        <w:jc w:val="both"/>
+      </w:pPr>
+      <w:r>
+        <w:rPr>
+          <w:b/>
+          <w:sz w:val="28"/>
+        </w:rPr>
+        <w:t>()</w:t>
+      </w:r>
+    </w:p>
+    <w:p>
+      <w:pPr>
+        <w:pStyle w:val="ListParagraph"/>
+        <w:ind w:left="1440"/>
+        <w:jc w:val="both"/>
+        <w:rPr>
+          <w:sz w:val="24"/>
+        </w:rPr>
+      </w:pPr>
+    </w:p>
+    <w:p>
+      <w:pPr>
+        <w:pStyle w:val="ListParagraph"/>
+        <w:numPr>
+          <w:ilvl w:val="0"/>
+          <w:numId w:val="2"/>
+        </w:numPr>
+        <w:jc w:val="both"/>
+      </w:pPr>
+      <w:r>
+        <w:rPr>
+          <w:b/>
+          <w:sz w:val="28"/>
+        </w:rPr>
+        <w:t>()</w:t>
+      </w:r>
+    </w:p>
+    <w:p>
+      <w:pPr>
+        <w:pStyle w:val="ListParagraph"/>
+        <w:ind w:left="1440"/>
+        <w:jc w:val="both"/>
+        <w:rPr>
+          <w:sz w:val="24"/>
+        </w:rPr>
+      </w:pPr>
+    </w:p>
+    <w:p>
+      <w:pPr>
+        <w:pStyle w:val="ListParagraph"/>
+        <w:numPr>
+          <w:ilvl w:val="0"/>
+          <w:numId w:val="2"/>
+        </w:numPr>
+        <w:jc w:val="both"/>
+        <w:rPr>
+          <w:sz w:val="24"/>
+        </w:rPr>
+      </w:pPr>
+      <w:r>
+        <w:rPr>
+          <w:sz w:val="24"/>
+        </w:rPr>
+        <w:t>aa</w:t>
+      </w:r>
+    </w:p>
+    <w:p>
+      <w:pPr>
+        <w:pStyle w:val="ListParagraph"/>
+        <w:numPr>
+          <w:ilvl w:val="0"/>
+          <w:numId w:val="2"/>
+        </w:numPr>
+        <w:jc w:val="both"/>
+        <w:rPr>
+          <w:sz w:val="24"/>
+        </w:rPr>
+      </w:pPr>
+      <w:r>
+        <w:rPr>
+          <w:sz w:val="24"/>
+        </w:rPr>
+        <w:t>A</w:t>
+      </w:r>
+    </w:p>
+    <w:p>
+      <w:pPr>
+        <w:pStyle w:val="ListParagraph"/>
+        <w:numPr>
+          <w:ilvl w:val="0"/>
+          <w:numId w:val="2"/>
+        </w:numPr>
+        <w:jc w:val="both"/>
+        <w:rPr>
+          <w:sz w:val="24"/>
+        </w:rPr>
+      </w:pPr>
+      <w:r>
+        <w:rPr>
+          <w:sz w:val="24"/>
+        </w:rPr>
+        <w:t>A</w:t>
+      </w:r>
+    </w:p>
+    <w:p>
+      <w:pPr>
+        <w:pStyle w:val="ListParagraph"/>
+        <w:numPr>
+          <w:ilvl w:val="0"/>
+          <w:numId w:val="2"/>
+        </w:numPr>
+        <w:jc w:val="both"/>
+        <w:rPr>
+          <w:sz w:val="24"/>
+        </w:rPr>
+      </w:pPr>
+      <w:r>
+        <w:rPr>
+          <w:sz w:val="24"/>
+        </w:rPr>
+        <w:t>A</w:t>
+      </w:r>
+    </w:p>
+    <w:p>
+      <w:pPr>
+        <w:pStyle w:val="ListParagraph"/>
+        <w:numPr>
+          <w:ilvl w:val="0"/>
+          <w:numId w:val="2"/>
+        </w:numPr>
+        <w:jc w:val="both"/>
+        <w:rPr>
+          <w:sz w:val="24"/>
+        </w:rPr>
+      </w:pPr>
+      <w:r>
+        <w:rPr>
+          <w:sz w:val="24"/>
+        </w:rPr>
+        <w:t>A</w:t>
+      </w:r>
+    </w:p>
+    <w:p>
+      <w:pPr>
+        <w:pStyle w:val="ListParagraph"/>
+        <w:numPr>
+          <w:ilvl w:val="0"/>
+          <w:numId w:val="2"/>
+        </w:numPr>
+        <w:jc w:val="both"/>
+        <w:rPr>
+          <w:sz w:val="24"/>
+        </w:rPr>
+      </w:pPr>
+    </w:p>
+    <w:p>
+      <w:pPr>
+        <w:jc w:val="both"/>
+        <w:rPr>
+          <w:sz w:val="24"/>
+        </w:rPr>
+      </w:pPr>
+    </w:p>
+    <w:p>
+      <w:pPr>
+        <w:jc w:val="both"/>
+        <w:rPr>
+          <w:sz w:val="24"/>
+        </w:rPr>
+      </w:pPr>
+    </w:p>
+    <w:p>
+      <w:pPr>
+        <w:jc w:val="both"/>
+        <w:rPr>
+          <w:sz w:val="24"/>
+        </w:rPr>
+      </w:pPr>
+    </w:p>
+    <w:p>
+      <w:pPr>
+        <w:pStyle w:val="ListParagraph"/>
+        <w:jc w:val="both"/>
+        <w:rPr>
+          <w:sz w:val="24"/>
+        </w:rPr>
+      </w:pPr>
+    </w:p>
+    <w:p>
+      <w:pPr>
+        <w:pStyle w:val="ListParagraph"/>
+        <w:numPr>
+          <w:ilvl w:val="0"/>
+          <w:numId w:val="2"/>
+        </w:numPr>
+        <w:jc w:val="both"/>
+        <w:rPr>
+          <w:b/>
+          <w:sz w:val="28"/>
+        </w:rPr>
+      </w:pPr>
+      <w:r>
+        <w:rPr>
+          <w:b/>
+          <w:sz w:val="28"/>
+        </w:rPr>
+        <w:t>GIT Commands :</w:t>
+      </w:r>
+    </w:p>
+    <w:p>
+      <w:pPr>
+        <w:pStyle w:val="ListParagraph"/>
+        <w:rPr>
+          <w:sz w:val="24"/>
+        </w:rPr>
+      </w:pPr>
+    </w:p>
+    <w:p>
+      <w:pPr>
+        <w:pStyle w:val="ListParagraph"/>
+        <w:numPr>
+          <w:ilvl w:val="1"/>
+          <w:numId w:val="2"/>
+        </w:numPr>
+        <w:jc w:val="both"/>
+        <w:rPr>
+          <w:sz w:val="24"/>
+        </w:rPr>
+      </w:pPr>
+      <w:r>
+        <w:rPr>
+          <w:sz w:val="24"/>
+        </w:rPr>
+        <w:t xml:space="preserve">Uploading file to repository on </w:t>
+      </w:r>
+      <w:proofErr w:type="spellStart"/>
+      <w:r>
+        <w:rPr>
+          <w:sz w:val="24"/>
+        </w:rPr>
+        <w:t>git</w:t>
+      </w:r>
+      <w:proofErr w:type="spellEnd"/>
+    </w:p>
+    <w:p>
+      <w:pPr>
+        <w:pStyle w:val="ListParagraph"/>
+        <w:numPr>
+          <w:ilvl w:val="2"/>
+          <w:numId w:val="2"/>
+        </w:numPr>
+        <w:jc w:val="both"/>
+        <w:rPr>
+          <w:sz w:val="24"/>
+        </w:rPr>
+      </w:pPr>
+      <w:r>
+        <w:rPr>
+          <w:sz w:val="24"/>
+        </w:rPr>
+        <w:t xml:space="preserve">First create a repository on </w:t>
+      </w:r>
+      <w:proofErr w:type="spellStart"/>
+      <w:r>
+        <w:rPr>
+          <w:sz w:val="24"/>
+        </w:rPr>
+        <w:t>github</w:t>
+      </w:r>
+      <w:proofErr w:type="spellEnd"/>
+    </w:p>
+    <w:p>
+      <w:pPr>
+        <w:pStyle w:val="ListParagraph"/>
+        <w:numPr>
+          <w:ilvl w:val="2"/>
+          <w:numId w:val="2"/>
+        </w:numPr>
+        <w:jc w:val="both"/>
+        <w:rPr>
+          <w:sz w:val="24"/>
+        </w:rPr>
+      </w:pPr>
+      <w:r>
+        <w:rPr>
+          <w:sz w:val="24"/>
+        </w:rPr>
+        <w:t xml:space="preserve">Copy the </w:t>
+      </w:r>
+      <w:proofErr w:type="spellStart"/>
+      <w:r>
+        <w:rPr>
+          <w:sz w:val="24"/>
+        </w:rPr>
+        <w:t>url</w:t>
+      </w:r>
+      <w:proofErr w:type="spellEnd"/>
+      <w:r>
+        <w:rPr>
+          <w:sz w:val="24"/>
+        </w:rPr>
+        <w:t xml:space="preserve"> of your repository</w:t>
+      </w:r>
+    </w:p>
+    <w:p>
+      <w:pPr>
+        <w:pStyle w:val="ListParagraph"/>
+        <w:numPr>
+          <w:ilvl w:val="2"/>
+          <w:numId w:val="2"/>
+        </w:numPr>
+        <w:jc w:val="both"/>
+        <w:rPr>
+          <w:sz w:val="24"/>
+        </w:rPr>
+      </w:pPr>
+      <w:r>
+        <w:rPr>
+          <w:sz w:val="24"/>
+        </w:rPr>
+        <w:t xml:space="preserve">Open </w:t>
+      </w:r>
+      <w:proofErr w:type="spellStart"/>
+      <w:r>
+        <w:rPr>
+          <w:sz w:val="24"/>
+        </w:rPr>
+        <w:t>git</w:t>
+      </w:r>
+      <w:proofErr w:type="spellEnd"/>
+      <w:r>
+        <w:rPr>
+          <w:sz w:val="24"/>
+        </w:rPr>
+        <w:t xml:space="preserve"> bash</w:t>
+      </w:r>
+    </w:p>
+    <w:p>
+      <w:pPr>
+        <w:pStyle w:val="ListParagraph"/>
+        <w:numPr>
+          <w:ilvl w:val="2"/>
+          <w:numId w:val="2"/>
+        </w:numPr>
+        <w:jc w:val="both"/>
+        <w:rPr>
+          <w:sz w:val="24"/>
+        </w:rPr>
+      </w:pPr>
+      <w:r>
+        <w:rPr>
+          <w:sz w:val="24"/>
+        </w:rPr>
+        <w:t>Go to the folder which have the project you want to upload</w:t>
+      </w:r>
+    </w:p>
+    <w:p>
+      <w:pPr>
+        <w:pStyle w:val="ListParagraph"/>
+        <w:numPr>
+          <w:ilvl w:val="2"/>
+          <w:numId w:val="2"/>
+        </w:numPr>
+        <w:jc w:val="both"/>
+        <w:rPr>
+          <w:sz w:val="24"/>
+        </w:rPr>
+      </w:pPr>
+      <w:proofErr w:type="spellStart"/>
+      <w:proofErr w:type="gramStart"/>
+      <w:r>
+        <w:rPr>
+          <w:b/>
+          <w:sz w:val="28"/>
+        </w:rPr>
+        <w:t>git</w:t>
+      </w:r>
+      <w:proofErr w:type="spellEnd"/>
+      <w:proofErr w:type="gramEnd"/>
+      <w:r>
+        <w:rPr>
+          <w:b/>
+          <w:sz w:val="28"/>
+        </w:rPr>
+        <w:t xml:space="preserve"> </w:t>
+      </w:r>
+      <w:proofErr w:type="spellStart"/>
+      <w:r>
+        <w:rPr>
+          <w:b/>
+          <w:sz w:val="28"/>
+        </w:rPr>
+        <w:t>init</w:t>
+      </w:r>
+      <w:proofErr w:type="spellEnd"/>
+      <w:r>
+        <w:rPr>
+          <w:sz w:val="28"/>
+        </w:rPr>
+        <w:t xml:space="preserve"> </w:t>
+      </w:r>
+      <w:r>
+        <w:rPr>
+          <w:sz w:val="24"/>
+        </w:rPr>
+        <w:t xml:space="preserve">is a command that create a file that enables you to upload file in the </w:t>
+      </w:r>
+      <w:r>
+        <w:rPr>
+          <w:sz w:val="24"/>
+        </w:rPr>
+        <w:t>GitHub</w:t>
+      </w:r>
+      <w:r>
+        <w:rPr>
+          <w:sz w:val="24"/>
+        </w:rPr>
+        <w:t xml:space="preserve"> repo.</w:t>
+      </w:r>
+    </w:p>
+    <w:p>
+      <w:pPr>
+        <w:pStyle w:val="ListParagraph"/>
+        <w:numPr>
+          <w:ilvl w:val="2"/>
+          <w:numId w:val="2"/>
+        </w:numPr>
+        <w:jc w:val="both"/>
+        <w:rPr>
+          <w:sz w:val="24"/>
+        </w:rPr>
+      </w:pPr>
+      <w:proofErr w:type="spellStart"/>
+      <w:r>
+        <w:rPr>
+          <w:sz w:val="24"/>
+        </w:rPr>
+        <w:t>Git</w:t>
+      </w:r>
+      <w:proofErr w:type="spellEnd"/>
+      <w:r>
+        <w:rPr>
+          <w:sz w:val="24"/>
+        </w:rPr>
+        <w:t xml:space="preserve"> </w:t>
+      </w:r>
+      <w:proofErr w:type="gramStart"/>
+      <w:r>
+        <w:rPr>
+          <w:sz w:val="24"/>
+        </w:rPr>
+        <w:t>add .</w:t>
+      </w:r>
+      <w:proofErr w:type="gramEnd"/>
+      <w:r>
+        <w:rPr>
+          <w:sz w:val="24"/>
+        </w:rPr>
+        <w:t xml:space="preserve"> command add all the files in a </w:t>
+      </w:r>
+      <w:r>
+        <w:rPr>
+          <w:sz w:val="24"/>
+        </w:rPr>
+        <w:t>temporary</w:t>
+      </w:r>
+      <w:r>
+        <w:rPr>
+          <w:sz w:val="24"/>
+        </w:rPr>
+        <w:t xml:space="preserve"> folder for upload</w:t>
+      </w:r>
+    </w:p>
+    <w:p>
+      <w:pPr>
+        <w:pStyle w:val="ListParagraph"/>
+        <w:numPr>
+          <w:ilvl w:val="2"/>
+          <w:numId w:val="2"/>
+        </w:numPr>
+        <w:jc w:val="both"/>
+        <w:rPr>
+          <w:sz w:val="24"/>
+        </w:rPr>
+      </w:pPr>
+      <w:proofErr w:type="spellStart"/>
+      <w:r>
+        <w:rPr>
+          <w:sz w:val="24"/>
+        </w:rPr>
+        <w:t>Git</w:t>
+      </w:r>
+      <w:proofErr w:type="spellEnd"/>
+      <w:r>
+        <w:rPr>
+          <w:sz w:val="24"/>
+        </w:rPr>
+        <w:t xml:space="preserve"> commit –m ‘</w:t>
+      </w:r>
+      <w:r>
+        <w:rPr>
+          <w:sz w:val="24"/>
+        </w:rPr>
+        <w:t>message</w:t>
+      </w:r>
       <w:r>
         <w:rPr>
           <w:sz w:val="24"/>
@@ -2739,6 +3132,118 @@
     </w:lvl>
   </w:abstractNum>
   <w:abstractNum w:abstractNumId="1" w15:restartNumberingAfterBreak="0">
+    <w:nsid w:val="74967CD5"/>
+    <w:multiLevelType w:val="hybridMultilevel"/>
+    <w:tmpl w:val="AF480BA2"/>
+    <w:lvl w:ilvl="0" w:tplc="2E109708">
+      <w:numFmt w:val="bullet"/>
+      <w:lvlText w:val=""/>
+      <w:lvlJc w:val="left"/>
+      <w:pPr>
+        <w:ind w:left="1800" w:hanging="360"/>
+      </w:pPr>
+      <w:rPr>
+        <w:rFonts w:ascii="Wingdings" w:eastAsiaTheme="minorHAnsi" w:hAnsi="Wingdings" w:cstheme="minorBidi" w:hint="default"/>
+      </w:rPr>
+    </w:lvl>
+    <w:lvl w:ilvl="1" w:tplc="04090003" w:tentative="1">
+      <w:start w:val="1"/>
+      <w:numFmt w:val="bullet"/>
+      <w:lvlText w:val="o"/>
+      <w:lvlJc w:val="left"/>
+      <w:pPr>
+        <w:ind w:left="2520" w:hanging="360"/>
+      </w:pPr>
+      <w:rPr>
+        <w:rFonts w:ascii="Courier New" w:hAnsi="Courier New" w:cs="Courier New" w:hint="default"/>
+      </w:rPr>
+    </w:lvl>
+    <w:lvl w:ilvl="2" w:tplc="04090005" w:tentative="1">
+      <w:start w:val="1"/>
+      <w:numFmt w:val="bullet"/>
+      <w:lvlText w:val=""/>
+      <w:lvlJc w:val="left"/>
+      <w:pPr>
+        <w:ind w:left="3240" w:hanging="360"/>
+      </w:pPr>
+      <w:rPr>
+        <w:rFonts w:ascii="Wingdings" w:hAnsi="Wingdings" w:hint="default"/>
+      </w:rPr>
+    </w:lvl>
+    <w:lvl w:ilvl="3" w:tplc="04090001" w:tentative="1">
+      <w:start w:val="1"/>
+      <w:numFmt w:val="bullet"/>
+      <w:lvlText w:val=""/>
+      <w:lvlJc w:val="left"/>
+      <w:pPr>
+        <w:ind w:left="3960" w:hanging="360"/>
+      </w:pPr>
+      <w:rPr>
+        <w:rFonts w:ascii="Symbol" w:hAnsi="Symbol" w:hint="default"/>
+      </w:rPr>
+    </w:lvl>
+    <w:lvl w:ilvl="4" w:tplc="04090003" w:tentative="1">
+      <w:start w:val="1"/>
+      <w:numFmt w:val="bullet"/>
+      <w:lvlText w:val="o"/>
+      <w:lvlJc w:val="left"/>
+      <w:pPr>
+        <w:ind w:left="4680" w:hanging="360"/>
+      </w:pPr>
+      <w:rPr>
+        <w:rFonts w:ascii="Courier New" w:hAnsi="Courier New" w:cs="Courier New" w:hint="default"/>
+      </w:rPr>
+    </w:lvl>
+    <w:lvl w:ilvl="5" w:tplc="04090005" w:tentative="1">
+      <w:start w:val="1"/>
+      <w:numFmt w:val="bullet"/>
+      <w:lvlText w:val=""/>
+      <w:lvlJc w:val="left"/>
+      <w:pPr>
+        <w:ind w:left="5400" w:hanging="360"/>
+      </w:pPr>
+      <w:rPr>
+        <w:rFonts w:ascii="Wingdings" w:hAnsi="Wingdings" w:hint="default"/>
+      </w:rPr>
+    </w:lvl>
+    <w:lvl w:ilvl="6" w:tplc="04090001" w:tentative="1">
+      <w:start w:val="1"/>
+      <w:numFmt w:val="bullet"/>
+      <w:lvlText w:val=""/>
+      <w:lvlJc w:val="left"/>
+      <w:pPr>
+        <w:ind w:left="6120" w:hanging="360"/>
+      </w:pPr>
+      <w:rPr>
+        <w:rFonts w:ascii="Symbol" w:hAnsi="Symbol" w:hint="default"/>
+      </w:rPr>
+    </w:lvl>
+    <w:lvl w:ilvl="7" w:tplc="04090003" w:tentative="1">
+      <w:start w:val="1"/>
+      <w:numFmt w:val="bullet"/>
+      <w:lvlText w:val="o"/>
+      <w:lvlJc w:val="left"/>
+      <w:pPr>
+        <w:ind w:left="6840" w:hanging="360"/>
+      </w:pPr>
+      <w:rPr>
+        <w:rFonts w:ascii="Courier New" w:hAnsi="Courier New" w:cs="Courier New" w:hint="default"/>
+      </w:rPr>
+    </w:lvl>
+    <w:lvl w:ilvl="8" w:tplc="04090005" w:tentative="1">
+      <w:start w:val="1"/>
+      <w:numFmt w:val="bullet"/>
+      <w:lvlText w:val=""/>
+      <w:lvlJc w:val="left"/>
+      <w:pPr>
+        <w:ind w:left="7560" w:hanging="360"/>
+      </w:pPr>
+      <w:rPr>
+        <w:rFonts w:ascii="Wingdings" w:hAnsi="Wingdings" w:hint="default"/>
+      </w:rPr>
+    </w:lvl>
+  </w:abstractNum>
+  <w:abstractNum w:abstractNumId="2" w15:restartNumberingAfterBreak="0">
     <w:nsid w:val="7FA812A3"/>
     <w:multiLevelType w:val="hybridMultilevel"/>
     <w:tmpl w:val="6AD4B500"/>
@@ -2852,10 +3357,13 @@
     </w:lvl>
   </w:abstractNum>
   <w:num w:numId="1">
-    <w:abstractNumId w:val="1"/>
+    <w:abstractNumId w:val="2"/>
   </w:num>
   <w:num w:numId="2">
     <w:abstractNumId w:val="0"/>
+  </w:num>
+  <w:num w:numId="3">
+    <w:abstractNumId w:val="1"/>
   </w:num>
 </w:numbering>
 </file>

</xml_diff>

<commit_message>
added db and tables and retrived some of the data from thrre
</commit_message>
<xml_diff>
--- a/laravel installation steps.docx
+++ b/laravel installation steps.docx
@@ -2385,7 +2385,413 @@
     <w:p>
       <w:pPr>
         <w:pStyle w:val="ListParagraph"/>
+        <w:numPr>
+          <w:ilvl w:val="0"/>
+          <w:numId w:val="3"/>
+        </w:numPr>
+        <w:jc w:val="both"/>
+        <w:rPr>
+          <w:sz w:val="24"/>
+        </w:rPr>
+      </w:pPr>
+      <w:r>
+        <w:rPr>
+          <w:sz w:val="24"/>
+        </w:rPr>
+        <w:t>We call controller on routes by removing anonymous function and writing the class name and after that we use @ and function name in the controller which we want to call.</w:t>
+      </w:r>
+    </w:p>
+    <w:p>
+      <w:pPr>
+        <w:pStyle w:val="ListParagraph"/>
+        <w:numPr>
+          <w:ilvl w:val="0"/>
+          <w:numId w:val="3"/>
+        </w:numPr>
+        <w:jc w:val="both"/>
+        <w:rPr>
+          <w:sz w:val="24"/>
+        </w:rPr>
+      </w:pPr>
+      <w:r>
+        <w:rPr>
+          <w:sz w:val="24"/>
+        </w:rPr>
+        <w:t xml:space="preserve">Syntax : </w:t>
+      </w:r>
+      <w:r>
+        <w:rPr>
+          <w:sz w:val="24"/>
+        </w:rPr>
+        <w:t>Route::get('user/{id}','</w:t>
+      </w:r>
+      <w:proofErr w:type="spellStart"/>
+      <w:r>
+        <w:rPr>
+          <w:sz w:val="24"/>
+        </w:rPr>
+        <w:t>MainPageController@showuser</w:t>
+      </w:r>
+      <w:proofErr w:type="spellEnd"/>
+      <w:r>
+        <w:rPr>
+          <w:sz w:val="24"/>
+        </w:rPr>
+        <w:t>');</w:t>
+      </w:r>
+    </w:p>
+    <w:p>
+      <w:pPr>
+        <w:pStyle w:val="ListParagraph"/>
         <w:ind w:left="1800"/>
+        <w:jc w:val="both"/>
+        <w:rPr>
+          <w:sz w:val="24"/>
+        </w:rPr>
+      </w:pPr>
+    </w:p>
+    <w:p>
+      <w:pPr>
+        <w:pStyle w:val="ListParagraph"/>
+        <w:numPr>
+          <w:ilvl w:val="0"/>
+          <w:numId w:val="2"/>
+        </w:numPr>
+        <w:jc w:val="both"/>
+      </w:pPr>
+      <w:r>
+        <w:rPr>
+          <w:b/>
+          <w:sz w:val="28"/>
+        </w:rPr>
+        <w:t>(</w:t>
+      </w:r>
+      <w:r>
+        <w:rPr>
+          <w:b/>
+          <w:sz w:val="28"/>
+        </w:rPr>
+        <w:t>migrates</w:t>
+      </w:r>
+      <w:r>
+        <w:rPr>
+          <w:b/>
+          <w:sz w:val="28"/>
+        </w:rPr>
+        <w:t>)</w:t>
+      </w:r>
+    </w:p>
+    <w:p>
+      <w:pPr>
+        <w:pStyle w:val="ListParagraph"/>
+        <w:numPr>
+          <w:ilvl w:val="0"/>
+          <w:numId w:val="3"/>
+        </w:numPr>
+        <w:jc w:val="both"/>
+        <w:rPr>
+          <w:sz w:val="24"/>
+        </w:rPr>
+      </w:pPr>
+      <w:r>
+        <w:rPr>
+          <w:sz w:val="24"/>
+        </w:rPr>
+        <w:t xml:space="preserve">The rule for migration in database is </w:t>
+      </w:r>
+      <w:r>
+        <w:rPr>
+          <w:sz w:val="24"/>
+        </w:rPr>
+        <w:t>that the table name should be in smal</w:t>
+      </w:r>
+      <w:r>
+        <w:rPr>
+          <w:sz w:val="24"/>
+        </w:rPr>
+        <w:t>l letters and it will be plural.</w:t>
+      </w:r>
+    </w:p>
+    <w:p>
+      <w:pPr>
+        <w:pStyle w:val="ListParagraph"/>
+        <w:numPr>
+          <w:ilvl w:val="0"/>
+          <w:numId w:val="3"/>
+        </w:numPr>
+        <w:jc w:val="both"/>
+        <w:rPr>
+          <w:sz w:val="24"/>
+        </w:rPr>
+      </w:pPr>
+      <w:r>
+        <w:rPr>
+          <w:sz w:val="24"/>
+        </w:rPr>
+        <w:t xml:space="preserve">When we are adding index to table through migration we will have to name it as the model name underscore id which will be </w:t>
+      </w:r>
+      <w:proofErr w:type="spellStart"/>
+      <w:r>
+        <w:rPr>
+          <w:sz w:val="24"/>
+        </w:rPr>
+        <w:t>usefull</w:t>
+      </w:r>
+      <w:proofErr w:type="spellEnd"/>
+      <w:r>
+        <w:rPr>
+          <w:sz w:val="24"/>
+        </w:rPr>
+        <w:t xml:space="preserve"> in automatic relationships. E.</w:t>
+      </w:r>
+      <w:r>
+        <w:rPr>
+          <w:sz w:val="24"/>
+        </w:rPr>
+        <w:t xml:space="preserve">g </w:t>
+      </w:r>
+      <w:proofErr w:type="spellStart"/>
+      <w:r>
+        <w:rPr>
+          <w:sz w:val="24"/>
+        </w:rPr>
+        <w:t>contact</w:t>
+      </w:r>
+      <w:r>
+        <w:rPr>
+          <w:sz w:val="24"/>
+        </w:rPr>
+        <w:t>_id</w:t>
+      </w:r>
+      <w:proofErr w:type="spellEnd"/>
+    </w:p>
+    <w:p>
+      <w:pPr>
+        <w:pStyle w:val="ListParagraph"/>
+        <w:ind w:left="1440"/>
+        <w:jc w:val="both"/>
+        <w:rPr>
+          <w:sz w:val="24"/>
+        </w:rPr>
+      </w:pPr>
+    </w:p>
+    <w:p>
+      <w:pPr>
+        <w:pStyle w:val="ListParagraph"/>
+        <w:ind w:left="1440"/>
+        <w:jc w:val="both"/>
+        <w:rPr>
+          <w:sz w:val="24"/>
+        </w:rPr>
+      </w:pPr>
+    </w:p>
+    <w:p>
+      <w:pPr>
+        <w:pStyle w:val="ListParagraph"/>
+        <w:ind w:left="1440"/>
+        <w:jc w:val="both"/>
+        <w:rPr>
+          <w:sz w:val="24"/>
+        </w:rPr>
+      </w:pPr>
+    </w:p>
+    <w:p>
+      <w:pPr>
+        <w:pStyle w:val="ListParagraph"/>
+        <w:ind w:left="1440"/>
+        <w:jc w:val="both"/>
+        <w:rPr>
+          <w:sz w:val="24"/>
+        </w:rPr>
+      </w:pPr>
+    </w:p>
+    <w:p>
+      <w:pPr>
+        <w:pStyle w:val="ListParagraph"/>
+        <w:numPr>
+          <w:ilvl w:val="0"/>
+          <w:numId w:val="2"/>
+        </w:numPr>
+        <w:jc w:val="both"/>
+      </w:pPr>
+      <w:r>
+        <w:rPr>
+          <w:b/>
+          <w:sz w:val="28"/>
+        </w:rPr>
+        <w:t>(</w:t>
+      </w:r>
+      <w:r>
+        <w:rPr>
+          <w:b/>
+          <w:sz w:val="28"/>
+        </w:rPr>
+        <w:t>model</w:t>
+      </w:r>
+      <w:r>
+        <w:rPr>
+          <w:b/>
+          <w:sz w:val="28"/>
+        </w:rPr>
+        <w:t>)</w:t>
+      </w:r>
+    </w:p>
+    <w:p>
+      <w:pPr>
+        <w:pStyle w:val="ListParagraph"/>
+        <w:numPr>
+          <w:ilvl w:val="0"/>
+          <w:numId w:val="3"/>
+        </w:numPr>
+        <w:jc w:val="both"/>
+        <w:rPr>
+          <w:sz w:val="24"/>
+        </w:rPr>
+      </w:pPr>
+      <w:r>
+        <w:rPr>
+          <w:sz w:val="24"/>
+        </w:rPr>
+        <w:t xml:space="preserve">Command for making model : </w:t>
+      </w:r>
+      <w:r>
+        <w:rPr>
+          <w:sz w:val="24"/>
+        </w:rPr>
+        <w:t xml:space="preserve">Php artisan </w:t>
+      </w:r>
+      <w:proofErr w:type="spellStart"/>
+      <w:r>
+        <w:rPr>
+          <w:sz w:val="24"/>
+        </w:rPr>
+        <w:t>make:model</w:t>
+      </w:r>
+      <w:proofErr w:type="spellEnd"/>
+      <w:r>
+        <w:rPr>
+          <w:sz w:val="24"/>
+        </w:rPr>
+        <w:t xml:space="preserve"> </w:t>
+      </w:r>
+      <w:proofErr w:type="spellStart"/>
+      <w:r>
+        <w:rPr>
+          <w:sz w:val="24"/>
+        </w:rPr>
+        <w:t>modelname</w:t>
+      </w:r>
+      <w:proofErr w:type="spellEnd"/>
+      <w:r>
+        <w:rPr>
+          <w:sz w:val="24"/>
+        </w:rPr>
+        <w:t xml:space="preserve"> </w:t>
+      </w:r>
+      <w:r>
+        <w:rPr>
+          <w:sz w:val="24"/>
+        </w:rPr>
+        <w:t>–</w:t>
+      </w:r>
+      <w:r>
+        <w:rPr>
+          <w:sz w:val="24"/>
+        </w:rPr>
+        <w:t>m</w:t>
+      </w:r>
+    </w:p>
+    <w:p>
+      <w:pPr>
+        <w:pStyle w:val="ListParagraph"/>
+        <w:numPr>
+          <w:ilvl w:val="0"/>
+          <w:numId w:val="3"/>
+        </w:numPr>
+        <w:jc w:val="both"/>
+        <w:rPr>
+          <w:sz w:val="24"/>
+        </w:rPr>
+      </w:pPr>
+      <w:r>
+        <w:rPr>
+          <w:sz w:val="24"/>
+        </w:rPr>
+        <w:t>This –m in the last will create migration for the model we are going to create</w:t>
+      </w:r>
+      <w:r>
+        <w:rPr>
+          <w:sz w:val="24"/>
+        </w:rPr>
+        <w:t xml:space="preserve"> and this migration will have two fields by default.</w:t>
+      </w:r>
+    </w:p>
+    <w:p>
+      <w:pPr>
+        <w:pStyle w:val="ListParagraph"/>
+        <w:numPr>
+          <w:ilvl w:val="0"/>
+          <w:numId w:val="3"/>
+        </w:numPr>
+        <w:jc w:val="both"/>
+        <w:rPr>
+          <w:sz w:val="20"/>
+        </w:rPr>
+      </w:pPr>
+      <w:r>
+        <w:rPr>
+          <w:sz w:val="24"/>
+        </w:rPr>
+        <w:t xml:space="preserve">Model name should be </w:t>
+      </w:r>
+      <w:r>
+        <w:rPr>
+          <w:sz w:val="24"/>
+        </w:rPr>
+        <w:t>singular</w:t>
+      </w:r>
+      <w:r>
+        <w:rPr>
+          <w:sz w:val="24"/>
+        </w:rPr>
+        <w:t xml:space="preserve"> always and the </w:t>
+      </w:r>
+      <w:r>
+        <w:rPr>
+          <w:sz w:val="24"/>
+        </w:rPr>
+        <w:t>first character will be capital.</w:t>
+      </w:r>
+    </w:p>
+    <w:p>
+      <w:pPr>
+        <w:pStyle w:val="ListParagraph"/>
+        <w:ind w:left="1440"/>
+        <w:jc w:val="both"/>
+      </w:pPr>
+    </w:p>
+    <w:p>
+      <w:pPr>
+        <w:pStyle w:val="ListParagraph"/>
+        <w:numPr>
+          <w:ilvl w:val="0"/>
+          <w:numId w:val="2"/>
+        </w:numPr>
+        <w:jc w:val="both"/>
+        <w:rPr>
+          <w:sz w:val="24"/>
+        </w:rPr>
+      </w:pPr>
+      <w:r>
+        <w:rPr>
+          <w:sz w:val="24"/>
+        </w:rPr>
+        <w:t>(Getting data from database)</w:t>
+      </w:r>
+    </w:p>
+    <w:p>
+      <w:pPr>
+        <w:ind w:left="1440"/>
         <w:jc w:val="both"/>
         <w:rPr>
           <w:sz w:val="24"/>
@@ -2393,89 +2799,6 @@
       </w:pPr>
       <w:bookmarkStart w:id="0" w:name="_GoBack"/>
       <w:bookmarkEnd w:id="0"/>
-    </w:p>
-    <w:p>
-      <w:pPr>
-        <w:pStyle w:val="ListParagraph"/>
-        <w:ind w:left="1440"/>
-        <w:jc w:val="both"/>
-        <w:rPr>
-          <w:sz w:val="24"/>
-        </w:rPr>
-      </w:pPr>
-    </w:p>
-    <w:p>
-      <w:pPr>
-        <w:pStyle w:val="ListParagraph"/>
-        <w:numPr>
-          <w:ilvl w:val="0"/>
-          <w:numId w:val="2"/>
-        </w:numPr>
-        <w:jc w:val="both"/>
-      </w:pPr>
-      <w:r>
-        <w:rPr>
-          <w:b/>
-          <w:sz w:val="28"/>
-        </w:rPr>
-        <w:t>()</w:t>
-      </w:r>
-    </w:p>
-    <w:p>
-      <w:pPr>
-        <w:pStyle w:val="ListParagraph"/>
-        <w:ind w:left="1440"/>
-        <w:jc w:val="both"/>
-        <w:rPr>
-          <w:sz w:val="24"/>
-        </w:rPr>
-      </w:pPr>
-    </w:p>
-    <w:p>
-      <w:pPr>
-        <w:pStyle w:val="ListParagraph"/>
-        <w:numPr>
-          <w:ilvl w:val="0"/>
-          <w:numId w:val="2"/>
-        </w:numPr>
-        <w:jc w:val="both"/>
-      </w:pPr>
-      <w:r>
-        <w:rPr>
-          <w:b/>
-          <w:sz w:val="28"/>
-        </w:rPr>
-        <w:t>()</w:t>
-      </w:r>
-    </w:p>
-    <w:p>
-      <w:pPr>
-        <w:pStyle w:val="ListParagraph"/>
-        <w:ind w:left="1440"/>
-        <w:jc w:val="both"/>
-        <w:rPr>
-          <w:sz w:val="24"/>
-        </w:rPr>
-      </w:pPr>
-    </w:p>
-    <w:p>
-      <w:pPr>
-        <w:pStyle w:val="ListParagraph"/>
-        <w:numPr>
-          <w:ilvl w:val="0"/>
-          <w:numId w:val="2"/>
-        </w:numPr>
-        <w:jc w:val="both"/>
-        <w:rPr>
-          <w:sz w:val="24"/>
-        </w:rPr>
-      </w:pPr>
-      <w:r>
-        <w:rPr>
-          <w:sz w:val="24"/>
-        </w:rPr>
-        <w:t>aa</w:t>
-      </w:r>
     </w:p>
     <w:p>
       <w:pPr>

</xml_diff>

<commit_message>
added new tables and migrations
</commit_message>
<xml_diff>
--- a/laravel installation steps.docx
+++ b/laravel installation steps.docx
@@ -74,21 +74,7 @@
         <w:rPr>
           <w:sz w:val="24"/>
         </w:rPr>
-        <w:t xml:space="preserve">If </w:t>
-      </w:r>
-      <w:proofErr w:type="spellStart"/>
-      <w:r>
-        <w:rPr>
-          <w:sz w:val="24"/>
-        </w:rPr>
-        <w:t>php</w:t>
-      </w:r>
-      <w:proofErr w:type="spellEnd"/>
-      <w:r>
-        <w:rPr>
-          <w:sz w:val="24"/>
-        </w:rPr>
-        <w:t xml:space="preserve"> is set to global then we can download composer from command prompt with commands given on the getcomposer.org for terminal download.</w:t>
+        <w:t>If php is set to global then we can download composer from command prompt with commands given on the getcomposer.org for terminal download.</w:t>
       </w:r>
     </w:p>
     <w:p>
@@ -141,21 +127,7 @@
         <w:rPr>
           <w:sz w:val="24"/>
         </w:rPr>
-        <w:t xml:space="preserve">Now install </w:t>
-      </w:r>
-      <w:proofErr w:type="spellStart"/>
-      <w:r>
-        <w:rPr>
-          <w:sz w:val="24"/>
-        </w:rPr>
-        <w:t>git</w:t>
-      </w:r>
-      <w:proofErr w:type="spellEnd"/>
-      <w:r>
-        <w:rPr>
-          <w:sz w:val="24"/>
-        </w:rPr>
-        <w:t xml:space="preserve"> from git-scm.com</w:t>
+        <w:t>Now install git from git-scm.com</w:t>
       </w:r>
     </w:p>
     <w:p>
@@ -174,35 +146,7 @@
         <w:rPr>
           <w:sz w:val="24"/>
         </w:rPr>
-        <w:t xml:space="preserve">And check after installation if </w:t>
-      </w:r>
-      <w:proofErr w:type="spellStart"/>
-      <w:r>
-        <w:rPr>
-          <w:sz w:val="24"/>
-        </w:rPr>
-        <w:t>git</w:t>
-      </w:r>
-      <w:proofErr w:type="spellEnd"/>
-      <w:r>
-        <w:rPr>
-          <w:sz w:val="24"/>
-        </w:rPr>
-        <w:t xml:space="preserve"> is installed or not by typing </w:t>
-      </w:r>
-      <w:proofErr w:type="spellStart"/>
-      <w:r>
-        <w:rPr>
-          <w:sz w:val="24"/>
-        </w:rPr>
-        <w:t>git</w:t>
-      </w:r>
-      <w:proofErr w:type="spellEnd"/>
-      <w:r>
-        <w:rPr>
-          <w:sz w:val="24"/>
-        </w:rPr>
-        <w:t xml:space="preserve"> in the CMD</w:t>
+        <w:t>And check after installation if git is installed or not by typing git in the CMD</w:t>
       </w:r>
     </w:p>
     <w:p>
@@ -221,35 +165,7 @@
         <w:rPr>
           <w:sz w:val="24"/>
         </w:rPr>
-        <w:t xml:space="preserve">Now install </w:t>
-      </w:r>
-      <w:proofErr w:type="spellStart"/>
-      <w:r>
-        <w:rPr>
-          <w:sz w:val="24"/>
-        </w:rPr>
-        <w:t>laravel</w:t>
-      </w:r>
-      <w:proofErr w:type="spellEnd"/>
-      <w:r>
-        <w:rPr>
-          <w:sz w:val="24"/>
-        </w:rPr>
-        <w:t xml:space="preserve"> from </w:t>
-      </w:r>
-      <w:proofErr w:type="spellStart"/>
-      <w:r>
-        <w:rPr>
-          <w:sz w:val="24"/>
-        </w:rPr>
-        <w:t>laravel</w:t>
-      </w:r>
-      <w:proofErr w:type="spellEnd"/>
-      <w:r>
-        <w:rPr>
-          <w:sz w:val="24"/>
-        </w:rPr>
-        <w:t xml:space="preserve"> .com </w:t>
+        <w:t xml:space="preserve">Now install laravel from laravel .com </w:t>
       </w:r>
     </w:p>
     <w:p>
@@ -270,23 +186,90 @@
           <w:b/>
           <w:sz w:val="28"/>
         </w:rPr>
-        <w:t xml:space="preserve">Two methods to install </w:t>
-      </w:r>
-      <w:proofErr w:type="spellStart"/>
+        <w:t xml:space="preserve">Two methods to install laravel. </w:t>
+      </w:r>
+    </w:p>
+    <w:p>
+      <w:pPr>
+        <w:pStyle w:val="ListParagraph"/>
+        <w:numPr>
+          <w:ilvl w:val="2"/>
+          <w:numId w:val="2"/>
+        </w:numPr>
+        <w:jc w:val="both"/>
+        <w:rPr>
+          <w:sz w:val="24"/>
+        </w:rPr>
+      </w:pPr>
       <w:r>
         <w:rPr>
           <w:b/>
           <w:sz w:val="28"/>
         </w:rPr>
-        <w:t>laravel</w:t>
-      </w:r>
-      <w:proofErr w:type="spellEnd"/>
+        <w:t>Via laravel</w:t>
+      </w:r>
+      <w:r>
+        <w:rPr>
+          <w:sz w:val="28"/>
+        </w:rPr>
+        <w:t xml:space="preserve"> </w:t>
+      </w:r>
+      <w:r>
+        <w:rPr>
+          <w:sz w:val="24"/>
+        </w:rPr>
+        <w:t>which is to install laravel first using composer.</w:t>
+      </w:r>
+    </w:p>
+    <w:p>
+      <w:pPr>
+        <w:pStyle w:val="ListParagraph"/>
+        <w:numPr>
+          <w:ilvl w:val="3"/>
+          <w:numId w:val="2"/>
+        </w:numPr>
+        <w:jc w:val="both"/>
+        <w:rPr>
+          <w:sz w:val="24"/>
+        </w:rPr>
+      </w:pPr>
+      <w:r>
+        <w:rPr>
+          <w:sz w:val="24"/>
+        </w:rPr>
+        <w:t xml:space="preserve">Through laravel we install first laravel globally </w:t>
+      </w:r>
+    </w:p>
+    <w:p>
+      <w:pPr>
+        <w:pStyle w:val="ListParagraph"/>
+        <w:numPr>
+          <w:ilvl w:val="3"/>
+          <w:numId w:val="2"/>
+        </w:numPr>
+        <w:jc w:val="both"/>
+        <w:rPr>
+          <w:sz w:val="24"/>
+        </w:rPr>
+      </w:pPr>
+      <w:r>
+        <w:rPr>
+          <w:sz w:val="24"/>
+        </w:rPr>
+        <w:t xml:space="preserve">And then we </w:t>
+      </w:r>
       <w:r>
         <w:rPr>
           <w:b/>
-          <w:sz w:val="28"/>
-        </w:rPr>
-        <w:t xml:space="preserve">. </w:t>
+          <w:sz w:val="24"/>
+        </w:rPr>
+        <w:t>don’t have to specify any git repo</w:t>
+      </w:r>
+      <w:r>
+        <w:rPr>
+          <w:sz w:val="24"/>
+        </w:rPr>
+        <w:t xml:space="preserve"> but just write command laravel new and then directory name and the laravel project will be installed on the mentioned directory in the current directory you are working in cmd.</w:t>
       </w:r>
     </w:p>
     <w:p>
@@ -306,17 +289,199 @@
           <w:b/>
           <w:sz w:val="28"/>
         </w:rPr>
-        <w:t xml:space="preserve">Via </w:t>
-      </w:r>
-      <w:proofErr w:type="spellStart"/>
-      <w:r>
+        <w:t>Via composer</w:t>
+      </w:r>
+      <w:r>
+        <w:rPr>
+          <w:sz w:val="28"/>
+        </w:rPr>
+        <w:t xml:space="preserve"> </w:t>
+      </w:r>
+      <w:r>
+        <w:rPr>
+          <w:sz w:val="24"/>
+        </w:rPr>
+        <w:t>by issuing the composer command create-project.</w:t>
+      </w:r>
+    </w:p>
+    <w:p>
+      <w:pPr>
+        <w:pStyle w:val="ListParagraph"/>
+        <w:numPr>
+          <w:ilvl w:val="3"/>
+          <w:numId w:val="2"/>
+        </w:numPr>
+        <w:jc w:val="both"/>
         <w:rPr>
           <w:b/>
           <w:sz w:val="28"/>
         </w:rPr>
-        <w:t>laravel</w:t>
-      </w:r>
-      <w:proofErr w:type="spellEnd"/>
+      </w:pPr>
+      <w:r>
+        <w:rPr>
+          <w:b/>
+          <w:sz w:val="28"/>
+        </w:rPr>
+        <w:t>Installing via composer.</w:t>
+      </w:r>
+    </w:p>
+    <w:p>
+      <w:pPr>
+        <w:pStyle w:val="ListParagraph"/>
+        <w:numPr>
+          <w:ilvl w:val="3"/>
+          <w:numId w:val="2"/>
+        </w:numPr>
+        <w:jc w:val="both"/>
+        <w:rPr>
+          <w:sz w:val="24"/>
+        </w:rPr>
+      </w:pPr>
+      <w:r>
+        <w:rPr>
+          <w:sz w:val="24"/>
+        </w:rPr>
+        <w:t xml:space="preserve">In CMD </w:t>
+      </w:r>
+      <w:r>
+        <w:rPr>
+          <w:sz w:val="24"/>
+        </w:rPr>
+        <w:t>go to</w:t>
+      </w:r>
+      <w:r>
+        <w:rPr>
+          <w:sz w:val="24"/>
+        </w:rPr>
+        <w:t xml:space="preserve"> htdocs folder through CD.</w:t>
+      </w:r>
+    </w:p>
+    <w:p>
+      <w:pPr>
+        <w:pStyle w:val="ListParagraph"/>
+        <w:numPr>
+          <w:ilvl w:val="3"/>
+          <w:numId w:val="2"/>
+        </w:numPr>
+        <w:jc w:val="both"/>
+        <w:rPr>
+          <w:sz w:val="24"/>
+        </w:rPr>
+      </w:pPr>
+      <w:r>
+        <w:rPr>
+          <w:sz w:val="24"/>
+        </w:rPr>
+        <w:t>And type command to install laravell project.</w:t>
+      </w:r>
+    </w:p>
+    <w:p>
+      <w:pPr>
+        <w:pStyle w:val="ListParagraph"/>
+        <w:numPr>
+          <w:ilvl w:val="3"/>
+          <w:numId w:val="2"/>
+        </w:numPr>
+        <w:jc w:val="both"/>
+        <w:rPr>
+          <w:sz w:val="24"/>
+        </w:rPr>
+      </w:pPr>
+      <w:r>
+        <w:rPr>
+          <w:sz w:val="24"/>
+        </w:rPr>
+        <w:t>Composer create project-project laravel/</w:t>
+      </w:r>
+      <w:r>
+        <w:rPr>
+          <w:sz w:val="24"/>
+        </w:rPr>
+        <w:t>laravel azamstlaravel</w:t>
+      </w:r>
+      <w:r>
+        <w:rPr>
+          <w:sz w:val="24"/>
+        </w:rPr>
+        <w:t>.</w:t>
+      </w:r>
+    </w:p>
+    <w:p>
+      <w:pPr>
+        <w:pStyle w:val="ListParagraph"/>
+        <w:numPr>
+          <w:ilvl w:val="3"/>
+          <w:numId w:val="2"/>
+        </w:numPr>
+        <w:jc w:val="both"/>
+        <w:rPr>
+          <w:sz w:val="24"/>
+        </w:rPr>
+      </w:pPr>
+      <w:r>
+        <w:rPr>
+          <w:sz w:val="24"/>
+        </w:rPr>
+        <w:t>Laravel/laravel is git repository from the composer will download laravel for us.</w:t>
+      </w:r>
+    </w:p>
+    <w:p>
+      <w:pPr>
+        <w:pStyle w:val="ListParagraph"/>
+        <w:numPr>
+          <w:ilvl w:val="3"/>
+          <w:numId w:val="2"/>
+        </w:numPr>
+        <w:jc w:val="both"/>
+        <w:rPr>
+          <w:sz w:val="24"/>
+        </w:rPr>
+      </w:pPr>
+      <w:r>
+        <w:rPr>
+          <w:sz w:val="24"/>
+        </w:rPr>
+        <w:t>And azamstlaravel will be the folder name which will be made automatically.</w:t>
+      </w:r>
+    </w:p>
+    <w:p>
+      <w:pPr>
+        <w:pStyle w:val="ListParagraph"/>
+        <w:numPr>
+          <w:ilvl w:val="3"/>
+          <w:numId w:val="2"/>
+        </w:numPr>
+        <w:jc w:val="both"/>
+        <w:rPr>
+          <w:sz w:val="24"/>
+        </w:rPr>
+      </w:pPr>
+      <w:r>
+        <w:rPr>
+          <w:sz w:val="24"/>
+        </w:rPr>
+        <w:t>It will install all required dependencies itself.</w:t>
+      </w:r>
+    </w:p>
+    <w:p>
+      <w:pPr>
+        <w:pStyle w:val="ListParagraph"/>
+        <w:numPr>
+          <w:ilvl w:val="1"/>
+          <w:numId w:val="2"/>
+        </w:numPr>
+        <w:jc w:val="both"/>
+        <w:rPr>
+          <w:sz w:val="24"/>
+        </w:rPr>
+      </w:pPr>
+      <w:r>
+        <w:rPr>
+          <w:b/>
+          <w:sz w:val="28"/>
+        </w:rPr>
+        <w:t>Both methods</w:t>
+      </w:r>
       <w:r>
         <w:rPr>
           <w:sz w:val="28"/>
@@ -327,168 +492,142 @@
         <w:rPr>
           <w:sz w:val="24"/>
         </w:rPr>
-        <w:t xml:space="preserve">which is to install </w:t>
-      </w:r>
-      <w:proofErr w:type="spellStart"/>
-      <w:r>
-        <w:rPr>
-          <w:sz w:val="24"/>
-        </w:rPr>
-        <w:t>laravel</w:t>
-      </w:r>
-      <w:proofErr w:type="spellEnd"/>
-      <w:r>
-        <w:rPr>
-          <w:sz w:val="24"/>
-        </w:rPr>
-        <w:t xml:space="preserve"> first using composer.</w:t>
-      </w:r>
-    </w:p>
-    <w:p>
-      <w:pPr>
-        <w:pStyle w:val="ListParagraph"/>
-        <w:numPr>
-          <w:ilvl w:val="3"/>
-          <w:numId w:val="2"/>
-        </w:numPr>
-        <w:jc w:val="both"/>
-        <w:rPr>
-          <w:sz w:val="24"/>
-        </w:rPr>
-      </w:pPr>
-      <w:r>
-        <w:rPr>
-          <w:sz w:val="24"/>
-        </w:rPr>
-        <w:t xml:space="preserve">Through </w:t>
-      </w:r>
-      <w:proofErr w:type="spellStart"/>
-      <w:r>
-        <w:rPr>
-          <w:sz w:val="24"/>
-        </w:rPr>
-        <w:t>laravel</w:t>
-      </w:r>
-      <w:proofErr w:type="spellEnd"/>
-      <w:r>
-        <w:rPr>
-          <w:sz w:val="24"/>
-        </w:rPr>
-        <w:t xml:space="preserve"> we install first </w:t>
-      </w:r>
-      <w:proofErr w:type="spellStart"/>
-      <w:r>
-        <w:rPr>
-          <w:sz w:val="24"/>
-        </w:rPr>
-        <w:t>laravel</w:t>
-      </w:r>
-      <w:proofErr w:type="spellEnd"/>
-      <w:r>
-        <w:rPr>
-          <w:sz w:val="24"/>
-        </w:rPr>
-        <w:t xml:space="preserve"> globally </w:t>
-      </w:r>
-    </w:p>
-    <w:p>
-      <w:pPr>
-        <w:pStyle w:val="ListParagraph"/>
-        <w:numPr>
-          <w:ilvl w:val="3"/>
-          <w:numId w:val="2"/>
-        </w:numPr>
-        <w:jc w:val="both"/>
-        <w:rPr>
-          <w:sz w:val="24"/>
-        </w:rPr>
-      </w:pPr>
-      <w:r>
-        <w:rPr>
-          <w:sz w:val="24"/>
-        </w:rPr>
-        <w:t xml:space="preserve">And then we </w:t>
+        <w:t>are much similar not that much different.</w:t>
+      </w:r>
+    </w:p>
+    <w:p>
+      <w:pPr>
+        <w:ind w:left="1080"/>
+        <w:jc w:val="both"/>
+        <w:rPr>
+          <w:sz w:val="24"/>
+        </w:rPr>
+      </w:pPr>
+    </w:p>
+    <w:p>
+      <w:pPr>
+        <w:pStyle w:val="ListParagraph"/>
+        <w:numPr>
+          <w:ilvl w:val="0"/>
+          <w:numId w:val="2"/>
+        </w:numPr>
+        <w:jc w:val="both"/>
+        <w:rPr>
+          <w:sz w:val="24"/>
+        </w:rPr>
+      </w:pPr>
+      <w:r>
+        <w:rPr>
+          <w:sz w:val="24"/>
+        </w:rPr>
+        <w:t xml:space="preserve">Now </w:t>
       </w:r>
       <w:r>
         <w:rPr>
           <w:b/>
-          <w:sz w:val="24"/>
-        </w:rPr>
-        <w:t xml:space="preserve">don’t have to specify any </w:t>
-      </w:r>
-      <w:proofErr w:type="spellStart"/>
+          <w:sz w:val="28"/>
+        </w:rPr>
+        <w:t xml:space="preserve">when starting the project we give command (php artisan serve) </w:t>
+      </w:r>
+      <w:r>
+        <w:rPr>
+          <w:sz w:val="24"/>
+        </w:rPr>
+        <w:t>which will give a url for that project</w:t>
+      </w:r>
+    </w:p>
+    <w:p>
+      <w:pPr>
+        <w:pStyle w:val="ListParagraph"/>
+        <w:numPr>
+          <w:ilvl w:val="1"/>
+          <w:numId w:val="2"/>
+        </w:numPr>
+        <w:jc w:val="both"/>
+        <w:rPr>
+          <w:sz w:val="24"/>
+        </w:rPr>
+      </w:pPr>
+      <w:r>
+        <w:rPr>
+          <w:sz w:val="24"/>
+        </w:rPr>
+        <w:t xml:space="preserve">We can </w:t>
+      </w:r>
       <w:r>
         <w:rPr>
           <w:b/>
-          <w:sz w:val="24"/>
-        </w:rPr>
-        <w:t>git</w:t>
-      </w:r>
-      <w:proofErr w:type="spellEnd"/>
+          <w:sz w:val="28"/>
+        </w:rPr>
+        <w:t>close the project through</w:t>
+      </w:r>
+      <w:r>
+        <w:rPr>
+          <w:sz w:val="28"/>
+        </w:rPr>
+        <w:t xml:space="preserve"> </w:t>
+      </w:r>
+      <w:r>
+        <w:rPr>
+          <w:sz w:val="24"/>
+        </w:rPr>
+        <w:t xml:space="preserve">( </w:t>
+      </w:r>
       <w:r>
         <w:rPr>
           <w:b/>
           <w:sz w:val="24"/>
         </w:rPr>
-        <w:t xml:space="preserve"> repo</w:t>
-      </w:r>
-      <w:r>
-        <w:rPr>
-          <w:sz w:val="24"/>
-        </w:rPr>
-        <w:t xml:space="preserve"> but just write command </w:t>
-      </w:r>
-      <w:proofErr w:type="spellStart"/>
-      <w:r>
-        <w:rPr>
-          <w:sz w:val="24"/>
-        </w:rPr>
-        <w:t>laravel</w:t>
-      </w:r>
-      <w:proofErr w:type="spellEnd"/>
-      <w:r>
-        <w:rPr>
-          <w:sz w:val="24"/>
-        </w:rPr>
-        <w:t xml:space="preserve"> new and then directory name and the </w:t>
-      </w:r>
-      <w:proofErr w:type="spellStart"/>
-      <w:r>
-        <w:rPr>
-          <w:sz w:val="24"/>
-        </w:rPr>
-        <w:t>laravel</w:t>
-      </w:r>
-      <w:proofErr w:type="spellEnd"/>
-      <w:r>
-        <w:rPr>
-          <w:sz w:val="24"/>
-        </w:rPr>
-        <w:t xml:space="preserve"> project will be installed on the mentioned directory in the current directory you are working in cmd.</w:t>
-      </w:r>
-    </w:p>
-    <w:p>
-      <w:pPr>
-        <w:pStyle w:val="ListParagraph"/>
-        <w:numPr>
-          <w:ilvl w:val="2"/>
-          <w:numId w:val="2"/>
-        </w:numPr>
-        <w:jc w:val="both"/>
-        <w:rPr>
-          <w:sz w:val="24"/>
-        </w:rPr>
-      </w:pPr>
+        <w:t>control + c</w:t>
+      </w:r>
+      <w:r>
+        <w:rPr>
+          <w:sz w:val="24"/>
+        </w:rPr>
+        <w:t xml:space="preserve"> ) </w:t>
+      </w:r>
+    </w:p>
+    <w:p>
+      <w:pPr>
+        <w:pStyle w:val="ListParagraph"/>
+        <w:numPr>
+          <w:ilvl w:val="1"/>
+          <w:numId w:val="2"/>
+        </w:numPr>
+        <w:jc w:val="both"/>
+        <w:rPr>
+          <w:sz w:val="24"/>
+        </w:rPr>
+      </w:pPr>
+      <w:r>
+        <w:rPr>
+          <w:sz w:val="24"/>
+        </w:rPr>
+        <w:t xml:space="preserve"> </w:t>
+      </w:r>
       <w:r>
         <w:rPr>
           <w:b/>
           <w:sz w:val="28"/>
         </w:rPr>
-        <w:t>Via composer</w:t>
-      </w:r>
-      <w:r>
-        <w:rPr>
-          <w:sz w:val="28"/>
+        <w:t xml:space="preserve">Not </w:t>
+      </w:r>
+      <w:r>
+        <w:rPr>
+          <w:b/>
+          <w:sz w:val="28"/>
+        </w:rPr>
+        <w:t>starting project through php artisan serve</w:t>
+      </w:r>
+      <w:r>
+        <w:rPr>
+          <w:sz w:val="24"/>
+        </w:rPr>
+        <w:t>.</w:t>
+      </w:r>
+      <w:r>
+        <w:rPr>
+          <w:sz w:val="24"/>
         </w:rPr>
         <w:t xml:space="preserve"> </w:t>
       </w:r>
@@ -496,288 +635,45 @@
         <w:rPr>
           <w:sz w:val="24"/>
         </w:rPr>
-        <w:t>by issuing the composer command create-project.</w:t>
-      </w:r>
-    </w:p>
-    <w:p>
-      <w:pPr>
-        <w:pStyle w:val="ListParagraph"/>
-        <w:numPr>
-          <w:ilvl w:val="3"/>
-          <w:numId w:val="2"/>
-        </w:numPr>
-        <w:jc w:val="both"/>
+        <w:t>We</w:t>
+      </w:r>
+      <w:r>
+        <w:rPr>
+          <w:sz w:val="24"/>
+        </w:rPr>
+        <w:t xml:space="preserve"> can </w:t>
+      </w:r>
+      <w:r>
         <w:rPr>
           <w:b/>
           <w:sz w:val="28"/>
         </w:rPr>
-      </w:pPr>
+        <w:t>locate to the project directory</w:t>
+      </w:r>
+      <w:r>
+        <w:rPr>
+          <w:sz w:val="28"/>
+        </w:rPr>
+        <w:t xml:space="preserve"> </w:t>
+      </w:r>
+      <w:r>
+        <w:rPr>
+          <w:sz w:val="24"/>
+        </w:rPr>
+        <w:t xml:space="preserve">and then </w:t>
+      </w:r>
       <w:r>
         <w:rPr>
           <w:b/>
           <w:sz w:val="28"/>
         </w:rPr>
-        <w:t>Installing via composer.</w:t>
-      </w:r>
-    </w:p>
-    <w:p>
-      <w:pPr>
-        <w:pStyle w:val="ListParagraph"/>
-        <w:numPr>
-          <w:ilvl w:val="3"/>
-          <w:numId w:val="2"/>
-        </w:numPr>
-        <w:jc w:val="both"/>
-        <w:rPr>
-          <w:sz w:val="24"/>
-        </w:rPr>
-      </w:pPr>
-      <w:r>
-        <w:rPr>
-          <w:sz w:val="24"/>
-        </w:rPr>
-        <w:t xml:space="preserve">In CMD </w:t>
-      </w:r>
-      <w:r>
-        <w:rPr>
-          <w:sz w:val="24"/>
-        </w:rPr>
-        <w:t>go to</w:t>
-      </w:r>
-      <w:r>
-        <w:rPr>
-          <w:sz w:val="24"/>
-        </w:rPr>
-        <w:t xml:space="preserve"> </w:t>
-      </w:r>
-      <w:proofErr w:type="spellStart"/>
-      <w:r>
-        <w:rPr>
-          <w:sz w:val="24"/>
-        </w:rPr>
-        <w:t>htdocs</w:t>
-      </w:r>
-      <w:proofErr w:type="spellEnd"/>
-      <w:r>
-        <w:rPr>
-          <w:sz w:val="24"/>
-        </w:rPr>
-        <w:t xml:space="preserve"> folder through CD.</w:t>
-      </w:r>
-    </w:p>
-    <w:p>
-      <w:pPr>
-        <w:pStyle w:val="ListParagraph"/>
-        <w:numPr>
-          <w:ilvl w:val="3"/>
-          <w:numId w:val="2"/>
-        </w:numPr>
-        <w:jc w:val="both"/>
-        <w:rPr>
-          <w:sz w:val="24"/>
-        </w:rPr>
-      </w:pPr>
-      <w:r>
-        <w:rPr>
-          <w:sz w:val="24"/>
-        </w:rPr>
-        <w:t xml:space="preserve">And type command to install </w:t>
-      </w:r>
-      <w:proofErr w:type="spellStart"/>
-      <w:r>
-        <w:rPr>
-          <w:sz w:val="24"/>
-        </w:rPr>
-        <w:t>laravell</w:t>
-      </w:r>
-      <w:proofErr w:type="spellEnd"/>
-      <w:r>
-        <w:rPr>
-          <w:sz w:val="24"/>
-        </w:rPr>
-        <w:t xml:space="preserve"> project.</w:t>
-      </w:r>
-    </w:p>
-    <w:p>
-      <w:pPr>
-        <w:pStyle w:val="ListParagraph"/>
-        <w:numPr>
-          <w:ilvl w:val="3"/>
-          <w:numId w:val="2"/>
-        </w:numPr>
-        <w:jc w:val="both"/>
-        <w:rPr>
-          <w:sz w:val="24"/>
-        </w:rPr>
-      </w:pPr>
-      <w:r>
-        <w:rPr>
-          <w:sz w:val="24"/>
-        </w:rPr>
-        <w:t xml:space="preserve">Composer create project-project </w:t>
-      </w:r>
-      <w:proofErr w:type="spellStart"/>
-      <w:r>
-        <w:rPr>
-          <w:sz w:val="24"/>
-        </w:rPr>
-        <w:t>laravel</w:t>
-      </w:r>
-      <w:proofErr w:type="spellEnd"/>
-      <w:r>
-        <w:rPr>
-          <w:sz w:val="24"/>
-        </w:rPr>
-        <w:t>/</w:t>
-      </w:r>
-      <w:proofErr w:type="spellStart"/>
-      <w:r>
-        <w:rPr>
-          <w:sz w:val="24"/>
-        </w:rPr>
-        <w:t>laravel</w:t>
-      </w:r>
-      <w:proofErr w:type="spellEnd"/>
-      <w:r>
-        <w:rPr>
-          <w:sz w:val="24"/>
-        </w:rPr>
-        <w:t xml:space="preserve"> </w:t>
-      </w:r>
-      <w:proofErr w:type="spellStart"/>
-      <w:r>
-        <w:rPr>
-          <w:sz w:val="24"/>
-        </w:rPr>
-        <w:t>azamstlaravel</w:t>
-      </w:r>
-      <w:proofErr w:type="spellEnd"/>
-      <w:r>
-        <w:rPr>
-          <w:sz w:val="24"/>
-        </w:rPr>
-        <w:t>.</w:t>
-      </w:r>
-    </w:p>
-    <w:p>
-      <w:pPr>
-        <w:pStyle w:val="ListParagraph"/>
-        <w:numPr>
-          <w:ilvl w:val="3"/>
-          <w:numId w:val="2"/>
-        </w:numPr>
-        <w:jc w:val="both"/>
-        <w:rPr>
-          <w:sz w:val="24"/>
-        </w:rPr>
-      </w:pPr>
-      <w:proofErr w:type="spellStart"/>
-      <w:r>
-        <w:rPr>
-          <w:sz w:val="24"/>
-        </w:rPr>
-        <w:t>Laravel</w:t>
-      </w:r>
-      <w:proofErr w:type="spellEnd"/>
-      <w:r>
-        <w:rPr>
-          <w:sz w:val="24"/>
-        </w:rPr>
-        <w:t>/</w:t>
-      </w:r>
-      <w:proofErr w:type="spellStart"/>
-      <w:r>
-        <w:rPr>
-          <w:sz w:val="24"/>
-        </w:rPr>
-        <w:t>laravel</w:t>
-      </w:r>
-      <w:proofErr w:type="spellEnd"/>
-      <w:r>
-        <w:rPr>
-          <w:sz w:val="24"/>
-        </w:rPr>
-        <w:t xml:space="preserve"> is </w:t>
-      </w:r>
-      <w:proofErr w:type="spellStart"/>
-      <w:r>
-        <w:rPr>
-          <w:sz w:val="24"/>
-        </w:rPr>
-        <w:t>git</w:t>
-      </w:r>
-      <w:proofErr w:type="spellEnd"/>
-      <w:r>
-        <w:rPr>
-          <w:sz w:val="24"/>
-        </w:rPr>
-        <w:t xml:space="preserve"> repository from the composer will download </w:t>
-      </w:r>
-      <w:proofErr w:type="spellStart"/>
-      <w:r>
-        <w:rPr>
-          <w:sz w:val="24"/>
-        </w:rPr>
-        <w:t>laravel</w:t>
-      </w:r>
-      <w:proofErr w:type="spellEnd"/>
-      <w:r>
-        <w:rPr>
-          <w:sz w:val="24"/>
-        </w:rPr>
-        <w:t xml:space="preserve"> for us.</w:t>
-      </w:r>
-    </w:p>
-    <w:p>
-      <w:pPr>
-        <w:pStyle w:val="ListParagraph"/>
-        <w:numPr>
-          <w:ilvl w:val="3"/>
-          <w:numId w:val="2"/>
-        </w:numPr>
-        <w:jc w:val="both"/>
-        <w:rPr>
-          <w:sz w:val="24"/>
-        </w:rPr>
-      </w:pPr>
-      <w:r>
-        <w:rPr>
-          <w:sz w:val="24"/>
-        </w:rPr>
-        <w:t xml:space="preserve">And </w:t>
-      </w:r>
-      <w:proofErr w:type="spellStart"/>
-      <w:r>
-        <w:rPr>
-          <w:sz w:val="24"/>
-        </w:rPr>
-        <w:t>azamstlaravel</w:t>
-      </w:r>
-      <w:proofErr w:type="spellEnd"/>
-      <w:r>
-        <w:rPr>
-          <w:sz w:val="24"/>
-        </w:rPr>
-        <w:t xml:space="preserve"> will be the folder name which will be made automatically.</w:t>
-      </w:r>
-    </w:p>
-    <w:p>
-      <w:pPr>
-        <w:pStyle w:val="ListParagraph"/>
-        <w:numPr>
-          <w:ilvl w:val="3"/>
-          <w:numId w:val="2"/>
-        </w:numPr>
-        <w:jc w:val="both"/>
-        <w:rPr>
-          <w:sz w:val="24"/>
-        </w:rPr>
-      </w:pPr>
-      <w:r>
-        <w:rPr>
-          <w:sz w:val="24"/>
-        </w:rPr>
-        <w:t>It will install all required dependencies itself.</w:t>
+        <w:t xml:space="preserve">go to public folder </w:t>
+      </w:r>
+      <w:r>
+        <w:rPr>
+          <w:sz w:val="24"/>
+        </w:rPr>
+        <w:t>then it will show us the project main page.</w:t>
       </w:r>
     </w:p>
     <w:p>
@@ -797,298 +693,7 @@
           <w:b/>
           <w:sz w:val="28"/>
         </w:rPr>
-        <w:t>Both methods</w:t>
-      </w:r>
-      <w:r>
-        <w:rPr>
-          <w:sz w:val="28"/>
-        </w:rPr>
-        <w:t xml:space="preserve"> </w:t>
-      </w:r>
-      <w:r>
-        <w:rPr>
-          <w:sz w:val="24"/>
-        </w:rPr>
-        <w:t>are much similar not that much different.</w:t>
-      </w:r>
-    </w:p>
-    <w:p>
-      <w:pPr>
-        <w:ind w:left="1080"/>
-        <w:jc w:val="both"/>
-        <w:rPr>
-          <w:sz w:val="24"/>
-        </w:rPr>
-      </w:pPr>
-    </w:p>
-    <w:p>
-      <w:pPr>
-        <w:pStyle w:val="ListParagraph"/>
-        <w:numPr>
-          <w:ilvl w:val="0"/>
-          <w:numId w:val="2"/>
-        </w:numPr>
-        <w:jc w:val="both"/>
-        <w:rPr>
-          <w:sz w:val="24"/>
-        </w:rPr>
-      </w:pPr>
-      <w:r>
-        <w:rPr>
-          <w:sz w:val="24"/>
-        </w:rPr>
-        <w:t xml:space="preserve">Now </w:t>
-      </w:r>
-      <w:r>
-        <w:rPr>
-          <w:b/>
-          <w:sz w:val="28"/>
-        </w:rPr>
-        <w:t>when starting the project we give command (</w:t>
-      </w:r>
-      <w:proofErr w:type="spellStart"/>
-      <w:r>
-        <w:rPr>
-          <w:b/>
-          <w:sz w:val="28"/>
-        </w:rPr>
-        <w:t>php</w:t>
-      </w:r>
-      <w:proofErr w:type="spellEnd"/>
-      <w:r>
-        <w:rPr>
-          <w:b/>
-          <w:sz w:val="28"/>
-        </w:rPr>
-        <w:t xml:space="preserve"> artisan serve) </w:t>
-      </w:r>
-      <w:r>
-        <w:rPr>
-          <w:sz w:val="24"/>
-        </w:rPr>
-        <w:t xml:space="preserve">which will give a </w:t>
-      </w:r>
-      <w:proofErr w:type="spellStart"/>
-      <w:r>
-        <w:rPr>
-          <w:sz w:val="24"/>
-        </w:rPr>
-        <w:t>url</w:t>
-      </w:r>
-      <w:proofErr w:type="spellEnd"/>
-      <w:r>
-        <w:rPr>
-          <w:sz w:val="24"/>
-        </w:rPr>
-        <w:t xml:space="preserve"> for that project</w:t>
-      </w:r>
-    </w:p>
-    <w:p>
-      <w:pPr>
-        <w:pStyle w:val="ListParagraph"/>
-        <w:numPr>
-          <w:ilvl w:val="1"/>
-          <w:numId w:val="2"/>
-        </w:numPr>
-        <w:jc w:val="both"/>
-        <w:rPr>
-          <w:sz w:val="24"/>
-        </w:rPr>
-      </w:pPr>
-      <w:r>
-        <w:rPr>
-          <w:sz w:val="24"/>
-        </w:rPr>
-        <w:t xml:space="preserve">We can </w:t>
-      </w:r>
-      <w:r>
-        <w:rPr>
-          <w:b/>
-          <w:sz w:val="28"/>
-        </w:rPr>
-        <w:t>close the project through</w:t>
-      </w:r>
-      <w:r>
-        <w:rPr>
-          <w:sz w:val="28"/>
-        </w:rPr>
-        <w:t xml:space="preserve"> </w:t>
-      </w:r>
-      <w:r>
-        <w:rPr>
-          <w:sz w:val="24"/>
-        </w:rPr>
-        <w:t xml:space="preserve">( </w:t>
-      </w:r>
-      <w:r>
-        <w:rPr>
-          <w:b/>
-          <w:sz w:val="24"/>
-        </w:rPr>
-        <w:t>control + c</w:t>
-      </w:r>
-      <w:r>
-        <w:rPr>
-          <w:sz w:val="24"/>
-        </w:rPr>
-        <w:t xml:space="preserve"> ) </w:t>
-      </w:r>
-    </w:p>
-    <w:p>
-      <w:pPr>
-        <w:pStyle w:val="ListParagraph"/>
-        <w:numPr>
-          <w:ilvl w:val="1"/>
-          <w:numId w:val="2"/>
-        </w:numPr>
-        <w:jc w:val="both"/>
-        <w:rPr>
-          <w:sz w:val="24"/>
-        </w:rPr>
-      </w:pPr>
-      <w:r>
-        <w:rPr>
-          <w:sz w:val="24"/>
-        </w:rPr>
-        <w:t xml:space="preserve"> </w:t>
-      </w:r>
-      <w:r>
-        <w:rPr>
-          <w:b/>
-          <w:sz w:val="28"/>
-        </w:rPr>
-        <w:t xml:space="preserve">Not </w:t>
-      </w:r>
-      <w:r>
-        <w:rPr>
-          <w:b/>
-          <w:sz w:val="28"/>
-        </w:rPr>
-        <w:t xml:space="preserve">starting project through </w:t>
-      </w:r>
-      <w:proofErr w:type="spellStart"/>
-      <w:r>
-        <w:rPr>
-          <w:b/>
-          <w:sz w:val="28"/>
-        </w:rPr>
-        <w:t>php</w:t>
-      </w:r>
-      <w:proofErr w:type="spellEnd"/>
-      <w:r>
-        <w:rPr>
-          <w:b/>
-          <w:sz w:val="28"/>
-        </w:rPr>
-        <w:t xml:space="preserve"> artisan serve</w:t>
-      </w:r>
-      <w:r>
-        <w:rPr>
-          <w:sz w:val="24"/>
-        </w:rPr>
-        <w:t>.</w:t>
-      </w:r>
-      <w:r>
-        <w:rPr>
-          <w:sz w:val="24"/>
-        </w:rPr>
-        <w:t xml:space="preserve"> </w:t>
-      </w:r>
-      <w:r>
-        <w:rPr>
-          <w:sz w:val="24"/>
-        </w:rPr>
-        <w:t>We</w:t>
-      </w:r>
-      <w:r>
-        <w:rPr>
-          <w:sz w:val="24"/>
-        </w:rPr>
-        <w:t xml:space="preserve"> can </w:t>
-      </w:r>
-      <w:r>
-        <w:rPr>
-          <w:b/>
-          <w:sz w:val="28"/>
-        </w:rPr>
-        <w:t>locate to the project directory</w:t>
-      </w:r>
-      <w:r>
-        <w:rPr>
-          <w:sz w:val="28"/>
-        </w:rPr>
-        <w:t xml:space="preserve"> </w:t>
-      </w:r>
-      <w:r>
-        <w:rPr>
-          <w:sz w:val="24"/>
-        </w:rPr>
-        <w:t xml:space="preserve">and then </w:t>
-      </w:r>
-      <w:r>
-        <w:rPr>
-          <w:b/>
-          <w:sz w:val="28"/>
-        </w:rPr>
-        <w:t xml:space="preserve">go to public folder </w:t>
-      </w:r>
-      <w:r>
-        <w:rPr>
-          <w:sz w:val="24"/>
-        </w:rPr>
-        <w:t>then it will show us the project main page.</w:t>
-      </w:r>
-    </w:p>
-    <w:p>
-      <w:pPr>
-        <w:pStyle w:val="ListParagraph"/>
-        <w:numPr>
-          <w:ilvl w:val="1"/>
-          <w:numId w:val="2"/>
-        </w:numPr>
-        <w:jc w:val="both"/>
-        <w:rPr>
-          <w:sz w:val="24"/>
-        </w:rPr>
-      </w:pPr>
-      <w:r>
-        <w:rPr>
-          <w:b/>
-          <w:sz w:val="28"/>
-        </w:rPr>
-        <w:t xml:space="preserve">Our entry point in </w:t>
-      </w:r>
-      <w:proofErr w:type="spellStart"/>
-      <w:r>
-        <w:rPr>
-          <w:b/>
-          <w:sz w:val="28"/>
-        </w:rPr>
-        <w:t>laravel</w:t>
-      </w:r>
-      <w:proofErr w:type="spellEnd"/>
-      <w:r>
-        <w:rPr>
-          <w:b/>
-          <w:sz w:val="28"/>
-        </w:rPr>
-        <w:t xml:space="preserve"> project is </w:t>
-      </w:r>
-      <w:proofErr w:type="spellStart"/>
-      <w:r>
-        <w:rPr>
-          <w:b/>
-          <w:sz w:val="28"/>
-        </w:rPr>
-        <w:t>index.php</w:t>
-      </w:r>
-      <w:proofErr w:type="spellEnd"/>
-      <w:r>
-        <w:rPr>
-          <w:b/>
-          <w:sz w:val="28"/>
-        </w:rPr>
-        <w:t xml:space="preserve"> which is located in public folder</w:t>
+        <w:t>Our entry point in laravel project is index.php which is located in public folder</w:t>
       </w:r>
       <w:r>
         <w:rPr>
@@ -1127,23 +732,7 @@
           <w:b/>
           <w:sz w:val="28"/>
         </w:rPr>
-        <w:t xml:space="preserve">second entry point is </w:t>
-      </w:r>
-      <w:proofErr w:type="spellStart"/>
-      <w:r>
-        <w:rPr>
-          <w:b/>
-          <w:sz w:val="28"/>
-        </w:rPr>
-        <w:t>web.php</w:t>
-      </w:r>
-      <w:proofErr w:type="spellEnd"/>
-      <w:r>
-        <w:rPr>
-          <w:b/>
-          <w:sz w:val="28"/>
-        </w:rPr>
-        <w:t xml:space="preserve"> located in routes is responsible for</w:t>
+        <w:t>second entry point is web.php located in routes is responsible for</w:t>
       </w:r>
       <w:r>
         <w:rPr>
@@ -1155,63 +744,35 @@
         <w:rPr>
           <w:sz w:val="24"/>
         </w:rPr>
-        <w:t xml:space="preserve">showing the welcome to </w:t>
-      </w:r>
-      <w:proofErr w:type="spellStart"/>
-      <w:r>
-        <w:rPr>
-          <w:sz w:val="24"/>
-        </w:rPr>
-        <w:t>laravel</w:t>
-      </w:r>
-      <w:proofErr w:type="spellEnd"/>
-      <w:r>
-        <w:rPr>
-          <w:sz w:val="24"/>
-        </w:rPr>
-        <w:t xml:space="preserve"> page.</w:t>
-      </w:r>
-    </w:p>
-    <w:p>
-      <w:pPr>
-        <w:pStyle w:val="ListParagraph"/>
-        <w:jc w:val="both"/>
-        <w:rPr>
-          <w:sz w:val="24"/>
-        </w:rPr>
-      </w:pPr>
-    </w:p>
-    <w:p>
-      <w:pPr>
-        <w:pStyle w:val="ListParagraph"/>
-        <w:numPr>
-          <w:ilvl w:val="0"/>
-          <w:numId w:val="2"/>
-        </w:numPr>
-        <w:jc w:val="both"/>
-        <w:rPr>
-          <w:sz w:val="24"/>
-        </w:rPr>
-      </w:pPr>
-      <w:r>
-        <w:rPr>
-          <w:sz w:val="24"/>
-        </w:rPr>
-        <w:t xml:space="preserve">When open the </w:t>
-      </w:r>
-      <w:proofErr w:type="spellStart"/>
-      <w:r>
-        <w:rPr>
-          <w:sz w:val="24"/>
-        </w:rPr>
-        <w:t>web.php</w:t>
-      </w:r>
-      <w:proofErr w:type="spellEnd"/>
-      <w:r>
-        <w:rPr>
-          <w:sz w:val="24"/>
-        </w:rPr>
-        <w:t xml:space="preserve"> and see an </w:t>
+        <w:t>showing the welcome to laravel page.</w:t>
+      </w:r>
+    </w:p>
+    <w:p>
+      <w:pPr>
+        <w:pStyle w:val="ListParagraph"/>
+        <w:jc w:val="both"/>
+        <w:rPr>
+          <w:sz w:val="24"/>
+        </w:rPr>
+      </w:pPr>
+    </w:p>
+    <w:p>
+      <w:pPr>
+        <w:pStyle w:val="ListParagraph"/>
+        <w:numPr>
+          <w:ilvl w:val="0"/>
+          <w:numId w:val="2"/>
+        </w:numPr>
+        <w:jc w:val="both"/>
+        <w:rPr>
+          <w:sz w:val="24"/>
+        </w:rPr>
+      </w:pPr>
+      <w:r>
+        <w:rPr>
+          <w:sz w:val="24"/>
+        </w:rPr>
+        <w:t xml:space="preserve">When open the web.php and see an </w:t>
       </w:r>
       <w:r>
         <w:rPr>
@@ -1259,21 +820,7 @@
         <w:rPr>
           <w:sz w:val="24"/>
         </w:rPr>
-        <w:t xml:space="preserve">In </w:t>
-      </w:r>
-      <w:proofErr w:type="spellStart"/>
-      <w:r>
-        <w:rPr>
-          <w:sz w:val="24"/>
-        </w:rPr>
-        <w:t>laravel</w:t>
-      </w:r>
-      <w:proofErr w:type="spellEnd"/>
-      <w:r>
-        <w:rPr>
-          <w:sz w:val="24"/>
-        </w:rPr>
-        <w:t xml:space="preserve"> / slash means root folder</w:t>
+        <w:t>In laravel / slash means root folder</w:t>
       </w:r>
       <w:r>
         <w:rPr>
@@ -1371,65 +918,43 @@
         <w:rPr>
           <w:sz w:val="24"/>
         </w:rPr>
-        <w:t xml:space="preserve">So where is view locate : (in resources/views there will be view file with name of </w:t>
-      </w:r>
-      <w:proofErr w:type="spellStart"/>
-      <w:r>
-        <w:rPr>
-          <w:sz w:val="24"/>
-        </w:rPr>
-        <w:t>welcome.blade.php</w:t>
-      </w:r>
-      <w:proofErr w:type="spellEnd"/>
-      <w:r>
-        <w:rPr>
-          <w:sz w:val="24"/>
-        </w:rPr>
-        <w:t>)</w:t>
-      </w:r>
-    </w:p>
-    <w:p>
-      <w:pPr>
-        <w:pStyle w:val="ListParagraph"/>
-        <w:rPr>
-          <w:sz w:val="24"/>
-        </w:rPr>
-      </w:pPr>
-    </w:p>
-    <w:p>
-      <w:pPr>
-        <w:pStyle w:val="ListParagraph"/>
-        <w:jc w:val="both"/>
-        <w:rPr>
-          <w:sz w:val="24"/>
-        </w:rPr>
-      </w:pPr>
-    </w:p>
-    <w:p>
-      <w:pPr>
-        <w:pStyle w:val="ListParagraph"/>
-        <w:numPr>
-          <w:ilvl w:val="0"/>
-          <w:numId w:val="2"/>
-        </w:numPr>
-        <w:jc w:val="both"/>
-        <w:rPr>
-          <w:sz w:val="24"/>
-        </w:rPr>
-      </w:pPr>
-      <w:proofErr w:type="spellStart"/>
-      <w:r>
-        <w:rPr>
-          <w:sz w:val="24"/>
-        </w:rPr>
-        <w:t>Welcome.blade.php</w:t>
-      </w:r>
-      <w:proofErr w:type="spellEnd"/>
-      <w:r>
-        <w:rPr>
-          <w:sz w:val="24"/>
-        </w:rPr>
-        <w:t xml:space="preserve"> is </w:t>
+        <w:t>So where is view locate : (in resources/views there will be view file with name of welcome.blade.php)</w:t>
+      </w:r>
+    </w:p>
+    <w:p>
+      <w:pPr>
+        <w:pStyle w:val="ListParagraph"/>
+        <w:rPr>
+          <w:sz w:val="24"/>
+        </w:rPr>
+      </w:pPr>
+    </w:p>
+    <w:p>
+      <w:pPr>
+        <w:pStyle w:val="ListParagraph"/>
+        <w:jc w:val="both"/>
+        <w:rPr>
+          <w:sz w:val="24"/>
+        </w:rPr>
+      </w:pPr>
+    </w:p>
+    <w:p>
+      <w:pPr>
+        <w:pStyle w:val="ListParagraph"/>
+        <w:numPr>
+          <w:ilvl w:val="0"/>
+          <w:numId w:val="2"/>
+        </w:numPr>
+        <w:jc w:val="both"/>
+        <w:rPr>
+          <w:sz w:val="24"/>
+        </w:rPr>
+      </w:pPr>
+      <w:r>
+        <w:rPr>
+          <w:sz w:val="24"/>
+        </w:rPr>
+        <w:t xml:space="preserve">Welcome.blade.php is </w:t>
       </w:r>
       <w:r>
         <w:rPr>
@@ -1465,97 +990,47 @@
           <w:sz w:val="24"/>
         </w:rPr>
       </w:pPr>
-      <w:proofErr w:type="spellStart"/>
-      <w:r>
-        <w:rPr>
-          <w:sz w:val="24"/>
-        </w:rPr>
-        <w:t>Laravel</w:t>
-      </w:r>
-      <w:proofErr w:type="spellEnd"/>
-      <w:r>
-        <w:rPr>
-          <w:sz w:val="24"/>
-        </w:rPr>
-        <w:t xml:space="preserve"> include </w:t>
-      </w:r>
-      <w:proofErr w:type="spellStart"/>
-      <w:r>
-        <w:rPr>
-          <w:sz w:val="24"/>
-        </w:rPr>
-        <w:t>blade.php</w:t>
-      </w:r>
-      <w:proofErr w:type="spellEnd"/>
-      <w:r>
-        <w:rPr>
-          <w:sz w:val="24"/>
-        </w:rPr>
-        <w:t xml:space="preserve"> automatically with your views.</w:t>
-      </w:r>
-    </w:p>
-    <w:p>
-      <w:pPr>
-        <w:pStyle w:val="ListParagraph"/>
-        <w:rPr>
-          <w:sz w:val="24"/>
-        </w:rPr>
-      </w:pPr>
-    </w:p>
-    <w:p>
-      <w:pPr>
-        <w:pStyle w:val="ListParagraph"/>
-        <w:jc w:val="both"/>
-        <w:rPr>
-          <w:sz w:val="24"/>
-        </w:rPr>
-      </w:pPr>
-    </w:p>
-    <w:p>
-      <w:pPr>
-        <w:pStyle w:val="ListParagraph"/>
-        <w:numPr>
-          <w:ilvl w:val="0"/>
-          <w:numId w:val="2"/>
-        </w:numPr>
-        <w:jc w:val="both"/>
-        <w:rPr>
-          <w:sz w:val="24"/>
-        </w:rPr>
-      </w:pPr>
-      <w:r>
-        <w:rPr>
-          <w:sz w:val="24"/>
-        </w:rPr>
-        <w:t xml:space="preserve">If we open the </w:t>
-      </w:r>
-      <w:proofErr w:type="spellStart"/>
-      <w:r>
-        <w:rPr>
-          <w:sz w:val="24"/>
-        </w:rPr>
-        <w:t>welcome.blade.php</w:t>
-      </w:r>
-      <w:proofErr w:type="spellEnd"/>
-      <w:r>
-        <w:rPr>
-          <w:sz w:val="24"/>
-        </w:rPr>
-        <w:t xml:space="preserve"> we will see some different tags like @</w:t>
-      </w:r>
-      <w:proofErr w:type="spellStart"/>
-      <w:r>
-        <w:rPr>
-          <w:sz w:val="24"/>
-        </w:rPr>
-        <w:t>auth</w:t>
-      </w:r>
-      <w:proofErr w:type="spellEnd"/>
-      <w:r>
-        <w:rPr>
-          <w:sz w:val="24"/>
-        </w:rPr>
-        <w:t xml:space="preserve"> @else </w:t>
+      <w:r>
+        <w:rPr>
+          <w:sz w:val="24"/>
+        </w:rPr>
+        <w:t>Laravel include blade.php automatically with your views.</w:t>
+      </w:r>
+    </w:p>
+    <w:p>
+      <w:pPr>
+        <w:pStyle w:val="ListParagraph"/>
+        <w:rPr>
+          <w:sz w:val="24"/>
+        </w:rPr>
+      </w:pPr>
+    </w:p>
+    <w:p>
+      <w:pPr>
+        <w:pStyle w:val="ListParagraph"/>
+        <w:jc w:val="both"/>
+        <w:rPr>
+          <w:sz w:val="24"/>
+        </w:rPr>
+      </w:pPr>
+    </w:p>
+    <w:p>
+      <w:pPr>
+        <w:pStyle w:val="ListParagraph"/>
+        <w:numPr>
+          <w:ilvl w:val="0"/>
+          <w:numId w:val="2"/>
+        </w:numPr>
+        <w:jc w:val="both"/>
+        <w:rPr>
+          <w:sz w:val="24"/>
+        </w:rPr>
+      </w:pPr>
+      <w:r>
+        <w:rPr>
+          <w:sz w:val="24"/>
+        </w:rPr>
+        <w:t xml:space="preserve">If we open the welcome.blade.php we will see some different tags like @auth @else </w:t>
       </w:r>
       <w:r>
         <w:rPr>
@@ -1567,57 +1042,35 @@
         <w:rPr>
           <w:sz w:val="24"/>
         </w:rPr>
-        <w:t xml:space="preserve"> so these are blade templating engine which Is provided by </w:t>
-      </w:r>
-      <w:proofErr w:type="spellStart"/>
-      <w:r>
-        <w:rPr>
-          <w:sz w:val="24"/>
-        </w:rPr>
-        <w:t>laravel</w:t>
-      </w:r>
-      <w:proofErr w:type="spellEnd"/>
-    </w:p>
-    <w:p>
-      <w:pPr>
-        <w:pStyle w:val="ListParagraph"/>
-        <w:jc w:val="both"/>
-        <w:rPr>
-          <w:sz w:val="24"/>
-        </w:rPr>
-      </w:pPr>
-    </w:p>
-    <w:p>
-      <w:pPr>
-        <w:pStyle w:val="ListParagraph"/>
-        <w:numPr>
-          <w:ilvl w:val="0"/>
-          <w:numId w:val="2"/>
-        </w:numPr>
-        <w:jc w:val="both"/>
-        <w:rPr>
-          <w:sz w:val="24"/>
-        </w:rPr>
-      </w:pPr>
-      <w:r>
-        <w:rPr>
-          <w:sz w:val="24"/>
-        </w:rPr>
-        <w:t xml:space="preserve">Now make a new page </w:t>
-      </w:r>
-      <w:proofErr w:type="spellStart"/>
-      <w:r>
-        <w:rPr>
-          <w:sz w:val="24"/>
-        </w:rPr>
-        <w:t>about.blade.php</w:t>
-      </w:r>
-      <w:proofErr w:type="spellEnd"/>
-      <w:r>
-        <w:rPr>
-          <w:sz w:val="24"/>
-        </w:rPr>
-        <w:t xml:space="preserve"> don’t </w:t>
+        <w:t xml:space="preserve"> so these are blade templating engine which Is provided by laravel</w:t>
+      </w:r>
+    </w:p>
+    <w:p>
+      <w:pPr>
+        <w:pStyle w:val="ListParagraph"/>
+        <w:jc w:val="both"/>
+        <w:rPr>
+          <w:sz w:val="24"/>
+        </w:rPr>
+      </w:pPr>
+    </w:p>
+    <w:p>
+      <w:pPr>
+        <w:pStyle w:val="ListParagraph"/>
+        <w:numPr>
+          <w:ilvl w:val="0"/>
+          <w:numId w:val="2"/>
+        </w:numPr>
+        <w:jc w:val="both"/>
+        <w:rPr>
+          <w:sz w:val="24"/>
+        </w:rPr>
+      </w:pPr>
+      <w:r>
+        <w:rPr>
+          <w:sz w:val="24"/>
+        </w:rPr>
+        <w:t xml:space="preserve">Now make a new page about.blade.php don’t </w:t>
       </w:r>
       <w:r>
         <w:rPr>
@@ -1629,64 +1082,22 @@
         <w:rPr>
           <w:sz w:val="24"/>
         </w:rPr>
-        <w:t xml:space="preserve"> to mention </w:t>
-      </w:r>
-      <w:proofErr w:type="spellStart"/>
-      <w:r>
-        <w:rPr>
-          <w:sz w:val="24"/>
-        </w:rPr>
-        <w:t>blade.php</w:t>
-      </w:r>
-      <w:proofErr w:type="spellEnd"/>
-      <w:r>
-        <w:rPr>
-          <w:sz w:val="24"/>
-        </w:rPr>
-        <w:t xml:space="preserve"> when creating views.</w:t>
-      </w:r>
-    </w:p>
-    <w:p>
-      <w:pPr>
-        <w:pStyle w:val="ListParagraph"/>
-        <w:jc w:val="both"/>
-        <w:rPr>
-          <w:sz w:val="24"/>
-        </w:rPr>
-      </w:pPr>
-      <w:r>
-        <w:rPr>
-          <w:sz w:val="24"/>
-        </w:rPr>
-        <w:t xml:space="preserve">And link it in welcome page which we can just write about in the </w:t>
-      </w:r>
-      <w:proofErr w:type="spellStart"/>
-      <w:r>
-        <w:rPr>
-          <w:sz w:val="24"/>
-        </w:rPr>
-        <w:t>href</w:t>
-      </w:r>
-      <w:proofErr w:type="spellEnd"/>
-      <w:r>
-        <w:rPr>
-          <w:sz w:val="24"/>
-        </w:rPr>
-        <w:t xml:space="preserve"> because </w:t>
-      </w:r>
-      <w:proofErr w:type="spellStart"/>
-      <w:r>
-        <w:rPr>
-          <w:sz w:val="24"/>
-        </w:rPr>
-        <w:t>laravell</w:t>
-      </w:r>
-      <w:proofErr w:type="spellEnd"/>
-      <w:r>
-        <w:rPr>
-          <w:sz w:val="24"/>
-        </w:rPr>
-        <w:t xml:space="preserve"> include the root </w:t>
+        <w:t xml:space="preserve"> to mention blade.php when creating views.</w:t>
+      </w:r>
+    </w:p>
+    <w:p>
+      <w:pPr>
+        <w:pStyle w:val="ListParagraph"/>
+        <w:jc w:val="both"/>
+        <w:rPr>
+          <w:sz w:val="24"/>
+        </w:rPr>
+      </w:pPr>
+      <w:r>
+        <w:rPr>
+          <w:sz w:val="24"/>
+        </w:rPr>
+        <w:t xml:space="preserve">And link it in welcome page which we can just write about in the href because laravell include the root </w:t>
       </w:r>
       <w:r>
         <w:rPr>
@@ -1762,47 +1173,19 @@
         <w:rPr>
           <w:sz w:val="24"/>
         </w:rPr>
-        <w:t xml:space="preserve">So in </w:t>
-      </w:r>
-      <w:proofErr w:type="spellStart"/>
-      <w:r>
-        <w:rPr>
-          <w:sz w:val="24"/>
-        </w:rPr>
-        <w:t>web.php</w:t>
-      </w:r>
-      <w:proofErr w:type="spellEnd"/>
-      <w:r>
-        <w:rPr>
-          <w:sz w:val="24"/>
-        </w:rPr>
-        <w:t xml:space="preserve"> route is the base class which have two static methods get and post static can be accessed through double </w:t>
-      </w:r>
-      <w:r>
-        <w:rPr>
-          <w:sz w:val="24"/>
-        </w:rPr>
-        <w:t>colon</w:t>
-      </w:r>
-      <w:proofErr w:type="gramStart"/>
-      <w:r>
-        <w:rPr>
-          <w:sz w:val="24"/>
-        </w:rPr>
-        <w:t>:</w:t>
-      </w:r>
-      <w:r>
-        <w:rPr>
-          <w:sz w:val="24"/>
-        </w:rPr>
-        <w:t>:</w:t>
-      </w:r>
-      <w:proofErr w:type="gramEnd"/>
-      <w:r>
-        <w:rPr>
-          <w:sz w:val="24"/>
-        </w:rPr>
-        <w:t xml:space="preserve"> we will use get to get data and post to submit </w:t>
+        <w:t xml:space="preserve">So in web.php route is the base class which have two static methods get and post static can be accessed through double </w:t>
+      </w:r>
+      <w:r>
+        <w:rPr>
+          <w:sz w:val="24"/>
+        </w:rPr>
+        <w:t>colon:</w:t>
+      </w:r>
+      <w:r>
+        <w:rPr>
+          <w:sz w:val="24"/>
+        </w:rPr>
+        <w:t xml:space="preserve">: we will use get to get data and post to submit </w:t>
       </w:r>
       <w:r>
         <w:rPr>
@@ -1915,14 +1298,12 @@
         </w:rPr>
         <w:t xml:space="preserve"> the variable name like this {id} </w:t>
       </w:r>
-      <w:proofErr w:type="spellStart"/>
       <w:r>
         <w:rPr>
           <w:sz w:val="24"/>
         </w:rPr>
         <w:t>e.g</w:t>
       </w:r>
-      <w:proofErr w:type="spellEnd"/>
       <w:r>
         <w:rPr>
           <w:sz w:val="24"/>
@@ -2001,21 +1382,7 @@
         <w:rPr>
           <w:sz w:val="24"/>
         </w:rPr>
-        <w:t xml:space="preserve"> for uploading to server by copying the </w:t>
-      </w:r>
-      <w:proofErr w:type="spellStart"/>
-      <w:r>
-        <w:rPr>
-          <w:sz w:val="24"/>
-        </w:rPr>
-        <w:t>server.php</w:t>
-      </w:r>
-      <w:proofErr w:type="spellEnd"/>
-      <w:r>
-        <w:rPr>
-          <w:sz w:val="24"/>
-        </w:rPr>
-        <w:t xml:space="preserve"> file</w:t>
+        <w:t xml:space="preserve"> for uploading to server by copying the server.php file</w:t>
       </w:r>
       <w:r>
         <w:rPr>
@@ -2027,35 +1394,7 @@
         <w:rPr>
           <w:sz w:val="24"/>
         </w:rPr>
-        <w:t xml:space="preserve"> the root directory and pasting it as an </w:t>
-      </w:r>
-      <w:proofErr w:type="spellStart"/>
-      <w:r>
-        <w:rPr>
-          <w:sz w:val="24"/>
-        </w:rPr>
-        <w:t>index.php</w:t>
-      </w:r>
-      <w:proofErr w:type="spellEnd"/>
-      <w:r>
-        <w:rPr>
-          <w:sz w:val="24"/>
-        </w:rPr>
-        <w:t xml:space="preserve"> and also we will copy .</w:t>
-      </w:r>
-      <w:proofErr w:type="spellStart"/>
-      <w:r>
-        <w:rPr>
-          <w:sz w:val="24"/>
-        </w:rPr>
-        <w:t>htaccess</w:t>
-      </w:r>
-      <w:proofErr w:type="spellEnd"/>
-      <w:r>
-        <w:rPr>
-          <w:sz w:val="24"/>
-        </w:rPr>
-        <w:t xml:space="preserve"> file from public to the root folder and then it should work wi</w:t>
+        <w:t xml:space="preserve"> the root directory and pasting it as an index.php and also we will copy .htaccess file from public to the root folder and then it should work wi</w:t>
       </w:r>
       <w:r>
         <w:rPr>
@@ -2113,21 +1452,7 @@
         <w:rPr>
           <w:sz w:val="24"/>
         </w:rPr>
-        <w:t xml:space="preserve">How to pass a parameter to view from </w:t>
-      </w:r>
-      <w:proofErr w:type="spellStart"/>
-      <w:r>
-        <w:rPr>
-          <w:sz w:val="24"/>
-        </w:rPr>
-        <w:t>web.php</w:t>
-      </w:r>
-      <w:proofErr w:type="spellEnd"/>
-      <w:r>
-        <w:rPr>
-          <w:sz w:val="24"/>
-        </w:rPr>
-        <w:t xml:space="preserve"> routes</w:t>
+        <w:t>How to pass a parameter to view from web.php routes</w:t>
       </w:r>
     </w:p>
     <w:p>
@@ -2171,33 +1496,11 @@
           <w:sz w:val="24"/>
         </w:rPr>
       </w:pPr>
-      <w:proofErr w:type="gramStart"/>
-      <w:r>
-        <w:rPr>
-          <w:sz w:val="24"/>
-        </w:rPr>
-        <w:t>Syntax :</w:t>
-      </w:r>
-      <w:proofErr w:type="gramEnd"/>
-      <w:r>
-        <w:rPr>
-          <w:sz w:val="24"/>
-        </w:rPr>
-        <w:t xml:space="preserve"> return view(‘</w:t>
-      </w:r>
-      <w:proofErr w:type="spellStart"/>
-      <w:r>
-        <w:rPr>
-          <w:sz w:val="24"/>
-        </w:rPr>
-        <w:t>viewpagename</w:t>
-      </w:r>
-      <w:proofErr w:type="spellEnd"/>
-      <w:r>
-        <w:rPr>
-          <w:sz w:val="24"/>
-        </w:rPr>
-        <w:t>’,[‘user’=&gt;$user]);</w:t>
+      <w:r>
+        <w:rPr>
+          <w:sz w:val="24"/>
+        </w:rPr>
+        <w:t>Syntax : return view(‘viewpagename’,[‘user’=&gt;$user]);</w:t>
       </w:r>
     </w:p>
     <w:p>
@@ -2213,23 +1516,7 @@
         <w:rPr>
           <w:sz w:val="24"/>
         </w:rPr>
-        <w:t xml:space="preserve">Here in the view function in first parameter we passed the view file name which should be called for this </w:t>
-      </w:r>
-      <w:proofErr w:type="spellStart"/>
-      <w:proofErr w:type="gramStart"/>
-      <w:r>
-        <w:rPr>
-          <w:sz w:val="24"/>
-        </w:rPr>
-        <w:t>url</w:t>
-      </w:r>
-      <w:proofErr w:type="spellEnd"/>
-      <w:proofErr w:type="gramEnd"/>
-      <w:r>
-        <w:rPr>
-          <w:sz w:val="24"/>
-        </w:rPr>
-        <w:t xml:space="preserve"> and in the second parameter we passed value or array to a view which can be used in view to show</w:t>
+        <w:t>Here in the view function in first parameter we passed the view file name which should be called for this url and in the second parameter we passed value or array to a view which can be used in view to show</w:t>
       </w:r>
     </w:p>
     <w:p>
@@ -2286,21 +1573,7 @@
         <w:rPr>
           <w:sz w:val="24"/>
         </w:rPr>
-        <w:t xml:space="preserve">Controllers can be found in the following directory in </w:t>
-      </w:r>
-      <w:proofErr w:type="spellStart"/>
-      <w:r>
-        <w:rPr>
-          <w:sz w:val="24"/>
-        </w:rPr>
-        <w:t>laravel</w:t>
-      </w:r>
-      <w:proofErr w:type="spellEnd"/>
-      <w:r>
-        <w:rPr>
-          <w:sz w:val="24"/>
-        </w:rPr>
-        <w:t xml:space="preserve"> </w:t>
+        <w:t xml:space="preserve">Controllers can be found in the following directory in laravel </w:t>
       </w:r>
     </w:p>
     <w:p>
@@ -2357,30 +1630,8 @@
         <w:rPr>
           <w:sz w:val="24"/>
         </w:rPr>
-        <w:t xml:space="preserve">Php artisan </w:t>
-      </w:r>
-      <w:proofErr w:type="spellStart"/>
-      <w:r>
-        <w:rPr>
-          <w:sz w:val="24"/>
-        </w:rPr>
-        <w:t>make:controller</w:t>
-      </w:r>
-      <w:proofErr w:type="spellEnd"/>
-      <w:r>
-        <w:rPr>
-          <w:sz w:val="24"/>
-        </w:rPr>
-        <w:t xml:space="preserve"> </w:t>
-      </w:r>
-      <w:proofErr w:type="spellStart"/>
-      <w:r>
-        <w:rPr>
-          <w:sz w:val="24"/>
-        </w:rPr>
-        <w:t>ControllerName</w:t>
-      </w:r>
-      <w:proofErr w:type="spellEnd"/>
+        <w:t>Php artisan make:controller ControllerName</w:t>
+      </w:r>
     </w:p>
     <w:p>
       <w:pPr>
@@ -2423,21 +1674,7 @@
         <w:rPr>
           <w:sz w:val="24"/>
         </w:rPr>
-        <w:t>Route::get('user/{id}','</w:t>
-      </w:r>
-      <w:proofErr w:type="spellStart"/>
-      <w:r>
-        <w:rPr>
-          <w:sz w:val="24"/>
-        </w:rPr>
-        <w:t>MainPageController@showuser</w:t>
-      </w:r>
-      <w:proofErr w:type="spellEnd"/>
-      <w:r>
-        <w:rPr>
-          <w:sz w:val="24"/>
-        </w:rPr>
-        <w:t>');</w:t>
+        <w:t>Route::get('user/{id}','MainPageController@showuser');</w:t>
       </w:r>
     </w:p>
     <w:p>
@@ -2528,34 +1765,13 @@
         <w:rPr>
           <w:sz w:val="24"/>
         </w:rPr>
-        <w:t xml:space="preserve">When we are adding index to table through migration we will have to name it as the model name underscore id which will be </w:t>
-      </w:r>
-      <w:proofErr w:type="spellStart"/>
-      <w:r>
-        <w:rPr>
-          <w:sz w:val="24"/>
-        </w:rPr>
-        <w:t>usefull</w:t>
-      </w:r>
-      <w:proofErr w:type="spellEnd"/>
-      <w:r>
-        <w:rPr>
-          <w:sz w:val="24"/>
-        </w:rPr>
-        <w:t xml:space="preserve"> in automatic relationships. E.</w:t>
-      </w:r>
-      <w:r>
-        <w:rPr>
-          <w:sz w:val="24"/>
-        </w:rPr>
-        <w:t xml:space="preserve">g </w:t>
-      </w:r>
-      <w:proofErr w:type="spellStart"/>
-      <w:r>
-        <w:rPr>
-          <w:sz w:val="24"/>
-        </w:rPr>
-        <w:t>contact</w:t>
+        <w:t>When we are adding index to table through migration we will have to name it as the model name underscore id which will be usefull in automatic relationships. E.</w:t>
+      </w:r>
+      <w:r>
+        <w:rPr>
+          <w:sz w:val="24"/>
+        </w:rPr>
+        <w:t>g contact</w:t>
       </w:r>
       <w:r>
         <w:rPr>
@@ -2563,7 +1779,6 @@
         </w:rPr>
         <w:t>_id</w:t>
       </w:r>
-      <w:proofErr w:type="spellEnd"/>
     </w:p>
     <w:p>
       <w:pPr>
@@ -2658,35 +1873,7 @@
         <w:rPr>
           <w:sz w:val="24"/>
         </w:rPr>
-        <w:t xml:space="preserve">Php artisan </w:t>
-      </w:r>
-      <w:proofErr w:type="spellStart"/>
-      <w:r>
-        <w:rPr>
-          <w:sz w:val="24"/>
-        </w:rPr>
-        <w:t>make:model</w:t>
-      </w:r>
-      <w:proofErr w:type="spellEnd"/>
-      <w:r>
-        <w:rPr>
-          <w:sz w:val="24"/>
-        </w:rPr>
-        <w:t xml:space="preserve"> </w:t>
-      </w:r>
-      <w:proofErr w:type="spellStart"/>
-      <w:r>
-        <w:rPr>
-          <w:sz w:val="24"/>
-        </w:rPr>
-        <w:t>modelname</w:t>
-      </w:r>
-      <w:proofErr w:type="spellEnd"/>
-      <w:r>
-        <w:rPr>
-          <w:sz w:val="24"/>
-        </w:rPr>
-        <w:t xml:space="preserve"> </w:t>
+        <w:t xml:space="preserve">Php artisan make:model modelname </w:t>
       </w:r>
       <w:r>
         <w:rPr>
@@ -2779,30 +1966,430 @@
         </w:numPr>
         <w:jc w:val="both"/>
         <w:rPr>
-          <w:sz w:val="24"/>
-        </w:rPr>
-      </w:pPr>
-      <w:r>
-        <w:rPr>
-          <w:sz w:val="24"/>
+          <w:b/>
+          <w:sz w:val="28"/>
+        </w:rPr>
+      </w:pPr>
+      <w:r>
+        <w:rPr>
+          <w:b/>
+          <w:sz w:val="28"/>
         </w:rPr>
         <w:t>(Getting data from database)</w:t>
       </w:r>
     </w:p>
     <w:p>
       <w:pPr>
+        <w:pStyle w:val="ListParagraph"/>
+        <w:numPr>
+          <w:ilvl w:val="0"/>
+          <w:numId w:val="3"/>
+        </w:numPr>
+        <w:jc w:val="both"/>
+        <w:rPr>
+          <w:sz w:val="24"/>
+        </w:rPr>
+      </w:pPr>
+      <w:r>
+        <w:rPr>
+          <w:sz w:val="24"/>
+        </w:rPr>
+        <w:t>We can get data from database using eloquent model for the table.</w:t>
+      </w:r>
+    </w:p>
+    <w:p>
+      <w:pPr>
+        <w:pStyle w:val="ListParagraph"/>
+        <w:numPr>
+          <w:ilvl w:val="0"/>
+          <w:numId w:val="3"/>
+        </w:numPr>
+        <w:jc w:val="both"/>
+        <w:rPr>
+          <w:sz w:val="24"/>
+        </w:rPr>
+      </w:pPr>
+      <w:r>
+        <w:rPr>
+          <w:sz w:val="24"/>
+        </w:rPr>
+        <w:t>We call that model in our controller and we can get data in many ways.</w:t>
+      </w:r>
+    </w:p>
+    <w:p>
+      <w:pPr>
         <w:ind w:left="1440"/>
         <w:jc w:val="both"/>
         <w:rPr>
           <w:sz w:val="24"/>
         </w:rPr>
       </w:pPr>
+    </w:p>
+    <w:p>
+      <w:pPr>
+        <w:pStyle w:val="ListParagraph"/>
+        <w:numPr>
+          <w:ilvl w:val="0"/>
+          <w:numId w:val="2"/>
+        </w:numPr>
+        <w:jc w:val="both"/>
+        <w:rPr>
+          <w:b/>
+          <w:sz w:val="28"/>
+        </w:rPr>
+      </w:pPr>
+      <w:r>
+        <w:rPr>
+          <w:b/>
+          <w:sz w:val="28"/>
+        </w:rPr>
+        <w:t>(relationships between tables through eloquent models)</w:t>
+      </w:r>
+    </w:p>
+    <w:p>
+      <w:pPr>
+        <w:pStyle w:val="ListParagraph"/>
+        <w:numPr>
+          <w:ilvl w:val="0"/>
+          <w:numId w:val="3"/>
+        </w:numPr>
+        <w:jc w:val="both"/>
+        <w:rPr>
+          <w:sz w:val="24"/>
+        </w:rPr>
+      </w:pPr>
+      <w:r>
+        <w:rPr>
+          <w:sz w:val="24"/>
+        </w:rPr>
+        <w:t>First we will create migration with schema e.g</w:t>
+      </w:r>
+    </w:p>
+    <w:p>
+      <w:pPr>
+        <w:pStyle w:val="ListParagraph"/>
+        <w:numPr>
+          <w:ilvl w:val="0"/>
+          <w:numId w:val="3"/>
+        </w:numPr>
+        <w:jc w:val="both"/>
+        <w:rPr>
+          <w:sz w:val="24"/>
+        </w:rPr>
+      </w:pPr>
+      <w:r>
+        <w:rPr>
+          <w:sz w:val="24"/>
+        </w:rPr>
+        <w:t>Php artisan make:migration create_users_table –create=users</w:t>
+      </w:r>
+    </w:p>
+    <w:p>
+      <w:pPr>
+        <w:pStyle w:val="ListParagraph"/>
+        <w:numPr>
+          <w:ilvl w:val="0"/>
+          <w:numId w:val="3"/>
+        </w:numPr>
+        <w:jc w:val="both"/>
+        <w:rPr>
+          <w:sz w:val="24"/>
+        </w:rPr>
+      </w:pPr>
+      <w:r>
+        <w:rPr>
+          <w:sz w:val="24"/>
+        </w:rPr>
+        <w:t>Then we will make another migration which we want to make relationship with</w:t>
+      </w:r>
+    </w:p>
+    <w:p>
+      <w:pPr>
+        <w:pStyle w:val="ListParagraph"/>
+        <w:numPr>
+          <w:ilvl w:val="0"/>
+          <w:numId w:val="3"/>
+        </w:numPr>
+        <w:jc w:val="both"/>
+        <w:rPr>
+          <w:sz w:val="24"/>
+        </w:rPr>
+      </w:pPr>
+      <w:r>
+        <w:rPr>
+          <w:sz w:val="24"/>
+        </w:rPr>
+        <w:t xml:space="preserve">And then we will add attributes to these tables e.g </w:t>
+      </w:r>
+    </w:p>
+    <w:p>
+      <w:pPr>
+        <w:pStyle w:val="ListParagraph"/>
+        <w:numPr>
+          <w:ilvl w:val="0"/>
+          <w:numId w:val="3"/>
+        </w:numPr>
+        <w:jc w:val="both"/>
+        <w:rPr>
+          <w:sz w:val="24"/>
+        </w:rPr>
+      </w:pPr>
+      <w:r>
+        <w:rPr>
+          <w:sz w:val="24"/>
+        </w:rPr>
+        <w:t>In user table we will specify role table id just like we make normal attribute</w:t>
+      </w:r>
+    </w:p>
+    <w:p>
+      <w:pPr>
+        <w:pStyle w:val="ListParagraph"/>
+        <w:numPr>
+          <w:ilvl w:val="0"/>
+          <w:numId w:val="3"/>
+        </w:numPr>
+        <w:jc w:val="both"/>
+        <w:rPr>
+          <w:sz w:val="24"/>
+        </w:rPr>
+      </w:pPr>
+      <w:r>
+        <w:rPr>
+          <w:sz w:val="24"/>
+        </w:rPr>
+        <w:t xml:space="preserve">Now laravel will automatically make relationship between these tables </w:t>
+      </w:r>
+    </w:p>
+    <w:p>
+      <w:pPr>
+        <w:pStyle w:val="ListParagraph"/>
+        <w:numPr>
+          <w:ilvl w:val="0"/>
+          <w:numId w:val="3"/>
+        </w:numPr>
+        <w:jc w:val="both"/>
+        <w:rPr>
+          <w:sz w:val="24"/>
+        </w:rPr>
+      </w:pPr>
+      <w:r>
+        <w:rPr>
+          <w:sz w:val="24"/>
+        </w:rPr>
+        <w:t>Rules to remember : when specifying another table attribute for relation ship it should be written like this: the table name should be same but singular when making relationship</w:t>
+      </w:r>
+    </w:p>
+    <w:p>
+      <w:pPr>
+        <w:pStyle w:val="ListParagraph"/>
+        <w:ind w:left="1800"/>
+        <w:jc w:val="both"/>
+        <w:rPr>
+          <w:sz w:val="24"/>
+        </w:rPr>
+      </w:pPr>
+      <w:r>
+        <w:rPr>
+          <w:sz w:val="24"/>
+        </w:rPr>
+        <w:t xml:space="preserve">Tablename_attributename  == user_id </w:t>
+      </w:r>
+    </w:p>
+    <w:p>
+      <w:pPr>
+        <w:pStyle w:val="ListParagraph"/>
+        <w:ind w:left="1800"/>
+        <w:jc w:val="both"/>
+        <w:rPr>
+          <w:sz w:val="24"/>
+        </w:rPr>
+      </w:pPr>
+      <w:r>
+        <w:rPr>
+          <w:sz w:val="24"/>
+        </w:rPr>
+        <w:t>If you did not specify it correctly laravel will not recognize it.</w:t>
+      </w:r>
+    </w:p>
+    <w:p>
+      <w:pPr>
+        <w:pStyle w:val="ListParagraph"/>
+        <w:numPr>
+          <w:ilvl w:val="0"/>
+          <w:numId w:val="3"/>
+        </w:numPr>
+        <w:jc w:val="both"/>
+        <w:rPr>
+          <w:sz w:val="24"/>
+        </w:rPr>
+      </w:pPr>
+      <w:r>
+        <w:rPr>
+          <w:sz w:val="24"/>
+        </w:rPr>
+        <w:t>After this insert values based on relation through phpmyadmin</w:t>
+      </w:r>
+    </w:p>
+    <w:p>
+      <w:pPr>
+        <w:pStyle w:val="ListParagraph"/>
+        <w:numPr>
+          <w:ilvl w:val="0"/>
+          <w:numId w:val="3"/>
+        </w:numPr>
+        <w:jc w:val="both"/>
+        <w:rPr>
+          <w:sz w:val="24"/>
+        </w:rPr>
+      </w:pPr>
+      <w:r>
+        <w:rPr>
+          <w:sz w:val="24"/>
+        </w:rPr>
+        <w:t>Then we will create controller for each table we know how to create controller</w:t>
+      </w:r>
+    </w:p>
+    <w:p>
+      <w:pPr>
+        <w:pStyle w:val="ListParagraph"/>
+        <w:numPr>
+          <w:ilvl w:val="0"/>
+          <w:numId w:val="3"/>
+        </w:numPr>
+        <w:jc w:val="both"/>
+        <w:rPr>
+          <w:sz w:val="24"/>
+        </w:rPr>
+      </w:pPr>
+      <w:r>
+        <w:rPr>
+          <w:sz w:val="24"/>
+        </w:rPr>
+        <w:t>But we will write –r at the end of making controller command for making resources in the controller.</w:t>
+      </w:r>
+    </w:p>
+    <w:p>
+      <w:pPr>
+        <w:pStyle w:val="ListParagraph"/>
+        <w:numPr>
+          <w:ilvl w:val="0"/>
+          <w:numId w:val="3"/>
+        </w:numPr>
+        <w:jc w:val="both"/>
+        <w:rPr>
+          <w:sz w:val="24"/>
+        </w:rPr>
+      </w:pPr>
+      <w:r>
+        <w:rPr>
+          <w:sz w:val="24"/>
+        </w:rPr>
+        <w:t>(resource controller)</w:t>
+      </w:r>
+    </w:p>
+    <w:p>
+      <w:pPr>
+        <w:pStyle w:val="ListParagraph"/>
+        <w:ind w:left="2160"/>
+        <w:jc w:val="both"/>
+        <w:rPr>
+          <w:sz w:val="24"/>
+        </w:rPr>
+      </w:pPr>
+      <w:r>
+        <w:rPr>
+          <w:sz w:val="24"/>
+        </w:rPr>
+        <w:t>It is a controller which have built in methods and we don’t have to write methods in it as important methods are already available.</w:t>
+      </w:r>
+      <w:r>
+        <w:rPr>
+          <w:sz w:val="24"/>
+        </w:rPr>
+        <w:t xml:space="preserve"> E.g</w:t>
+      </w:r>
+    </w:p>
+    <w:p>
+      <w:pPr>
+        <w:pStyle w:val="ListParagraph"/>
+        <w:ind w:left="2160"/>
+        <w:jc w:val="both"/>
+        <w:rPr>
+          <w:sz w:val="24"/>
+        </w:rPr>
+      </w:pPr>
+      <w:r>
+        <w:rPr>
+          <w:sz w:val="24"/>
+        </w:rPr>
+        <w:t xml:space="preserve">Php artisan make:controller UserController </w:t>
+      </w:r>
+      <w:r>
+        <w:rPr>
+          <w:sz w:val="24"/>
+        </w:rPr>
+        <w:t>–</w:t>
+      </w:r>
+      <w:r>
+        <w:rPr>
+          <w:sz w:val="24"/>
+        </w:rPr>
+        <w:t>r</w:t>
+      </w:r>
+    </w:p>
+    <w:p>
+      <w:pPr>
+        <w:pStyle w:val="ListParagraph"/>
+        <w:numPr>
+          <w:ilvl w:val="0"/>
+          <w:numId w:val="3"/>
+        </w:numPr>
+        <w:jc w:val="both"/>
+        <w:rPr>
+          <w:sz w:val="24"/>
+        </w:rPr>
+      </w:pPr>
+      <w:r>
+        <w:rPr>
+          <w:sz w:val="24"/>
+        </w:rPr>
+        <w:t>Then we make model for each migration</w:t>
+      </w:r>
       <w:bookmarkStart w:id="0" w:name="_GoBack"/>
       <w:bookmarkEnd w:id="0"/>
     </w:p>
     <w:p>
       <w:pPr>
         <w:pStyle w:val="ListParagraph"/>
+        <w:ind w:left="1800"/>
+        <w:jc w:val="both"/>
+        <w:rPr>
+          <w:sz w:val="24"/>
+        </w:rPr>
+      </w:pPr>
+    </w:p>
+    <w:p>
+      <w:pPr>
+        <w:pStyle w:val="ListParagraph"/>
+        <w:numPr>
+          <w:ilvl w:val="0"/>
+          <w:numId w:val="2"/>
+        </w:numPr>
+        <w:jc w:val="both"/>
+        <w:rPr>
+          <w:sz w:val="24"/>
+        </w:rPr>
+      </w:pPr>
+      <w:r>
+        <w:rPr>
+          <w:sz w:val="24"/>
+        </w:rPr>
+        <w:t>()</w:t>
+      </w:r>
+    </w:p>
+    <w:p>
+      <w:pPr>
+        <w:pStyle w:val="ListParagraph"/>
         <w:numPr>
           <w:ilvl w:val="0"/>
           <w:numId w:val="2"/>
@@ -2850,44 +2437,6 @@
           <w:sz w:val="24"/>
         </w:rPr>
       </w:pPr>
-      <w:r>
-        <w:rPr>
-          <w:sz w:val="24"/>
-        </w:rPr>
-        <w:t>A</w:t>
-      </w:r>
-    </w:p>
-    <w:p>
-      <w:pPr>
-        <w:pStyle w:val="ListParagraph"/>
-        <w:numPr>
-          <w:ilvl w:val="0"/>
-          <w:numId w:val="2"/>
-        </w:numPr>
-        <w:jc w:val="both"/>
-        <w:rPr>
-          <w:sz w:val="24"/>
-        </w:rPr>
-      </w:pPr>
-      <w:r>
-        <w:rPr>
-          <w:sz w:val="24"/>
-        </w:rPr>
-        <w:t>A</w:t>
-      </w:r>
-    </w:p>
-    <w:p>
-      <w:pPr>
-        <w:pStyle w:val="ListParagraph"/>
-        <w:numPr>
-          <w:ilvl w:val="0"/>
-          <w:numId w:val="2"/>
-        </w:numPr>
-        <w:jc w:val="both"/>
-        <w:rPr>
-          <w:sz w:val="24"/>
-        </w:rPr>
-      </w:pPr>
     </w:p>
     <w:p>
       <w:pPr>
@@ -2967,16 +2516,8 @@
         <w:rPr>
           <w:sz w:val="24"/>
         </w:rPr>
-        <w:t xml:space="preserve">Uploading file to repository on </w:t>
-      </w:r>
-      <w:proofErr w:type="spellStart"/>
-      <w:r>
-        <w:rPr>
-          <w:sz w:val="24"/>
-        </w:rPr>
-        <w:t>git</w:t>
-      </w:r>
-      <w:proofErr w:type="spellEnd"/>
+        <w:t>Uploading file to repository on git</w:t>
+      </w:r>
     </w:p>
     <w:p>
       <w:pPr>
@@ -2994,16 +2535,8 @@
         <w:rPr>
           <w:sz w:val="24"/>
         </w:rPr>
-        <w:t xml:space="preserve">First create a repository on </w:t>
-      </w:r>
-      <w:proofErr w:type="spellStart"/>
-      <w:r>
-        <w:rPr>
-          <w:sz w:val="24"/>
-        </w:rPr>
-        <w:t>github</w:t>
-      </w:r>
-      <w:proofErr w:type="spellEnd"/>
+        <w:t>First create a repository on github</w:t>
+      </w:r>
     </w:p>
     <w:p>
       <w:pPr>
@@ -3021,21 +2554,7 @@
         <w:rPr>
           <w:sz w:val="24"/>
         </w:rPr>
-        <w:t xml:space="preserve">Copy the </w:t>
-      </w:r>
-      <w:proofErr w:type="spellStart"/>
-      <w:r>
-        <w:rPr>
-          <w:sz w:val="24"/>
-        </w:rPr>
-        <w:t>url</w:t>
-      </w:r>
-      <w:proofErr w:type="spellEnd"/>
-      <w:r>
-        <w:rPr>
-          <w:sz w:val="24"/>
-        </w:rPr>
-        <w:t xml:space="preserve"> of your repository</w:t>
+        <w:t>Copy the url of your repository</w:t>
       </w:r>
     </w:p>
     <w:p>
@@ -3054,21 +2573,7 @@
         <w:rPr>
           <w:sz w:val="24"/>
         </w:rPr>
-        <w:t xml:space="preserve">Open </w:t>
-      </w:r>
-      <w:proofErr w:type="spellStart"/>
-      <w:r>
-        <w:rPr>
-          <w:sz w:val="24"/>
-        </w:rPr>
-        <w:t>git</w:t>
-      </w:r>
-      <w:proofErr w:type="spellEnd"/>
-      <w:r>
-        <w:rPr>
-          <w:sz w:val="24"/>
-        </w:rPr>
-        <w:t xml:space="preserve"> bash</w:t>
+        <w:t>Open git bash</w:t>
       </w:r>
     </w:p>
     <w:p>
@@ -3102,39 +2607,19 @@
           <w:sz w:val="24"/>
         </w:rPr>
       </w:pPr>
-      <w:proofErr w:type="spellStart"/>
-      <w:proofErr w:type="gramStart"/>
       <w:r>
         <w:rPr>
           <w:b/>
           <w:sz w:val="28"/>
         </w:rPr>
-        <w:t>git</w:t>
-      </w:r>
-      <w:proofErr w:type="spellEnd"/>
-      <w:proofErr w:type="gramEnd"/>
-      <w:r>
-        <w:rPr>
-          <w:b/>
+        <w:t>git init</w:t>
+      </w:r>
+      <w:r>
+        <w:rPr>
           <w:sz w:val="28"/>
         </w:rPr>
         <w:t xml:space="preserve"> </w:t>
       </w:r>
-      <w:proofErr w:type="spellStart"/>
-      <w:r>
-        <w:rPr>
-          <w:b/>
-          <w:sz w:val="28"/>
-        </w:rPr>
-        <w:t>init</w:t>
-      </w:r>
-      <w:proofErr w:type="spellEnd"/>
-      <w:r>
-        <w:rPr>
-          <w:sz w:val="28"/>
-        </w:rPr>
-        <w:t xml:space="preserve"> </w:t>
-      </w:r>
       <w:r>
         <w:rPr>
           <w:sz w:val="24"/>
@@ -3166,33 +2651,11 @@
           <w:sz w:val="24"/>
         </w:rPr>
       </w:pPr>
-      <w:proofErr w:type="spellStart"/>
-      <w:r>
-        <w:rPr>
-          <w:sz w:val="24"/>
-        </w:rPr>
-        <w:t>Git</w:t>
-      </w:r>
-      <w:proofErr w:type="spellEnd"/>
-      <w:r>
-        <w:rPr>
-          <w:sz w:val="24"/>
-        </w:rPr>
-        <w:t xml:space="preserve"> </w:t>
-      </w:r>
-      <w:proofErr w:type="gramStart"/>
-      <w:r>
-        <w:rPr>
-          <w:sz w:val="24"/>
-        </w:rPr>
-        <w:t>add .</w:t>
-      </w:r>
-      <w:proofErr w:type="gramEnd"/>
-      <w:r>
-        <w:rPr>
-          <w:sz w:val="24"/>
-        </w:rPr>
-        <w:t xml:space="preserve"> command add all the files in a </w:t>
+      <w:r>
+        <w:rPr>
+          <w:sz w:val="24"/>
+        </w:rPr>
+        <w:t xml:space="preserve">Git add . command add all the files in a </w:t>
       </w:r>
       <w:r>
         <w:rPr>
@@ -3219,19 +2682,11 @@
           <w:sz w:val="24"/>
         </w:rPr>
       </w:pPr>
-      <w:proofErr w:type="spellStart"/>
-      <w:r>
-        <w:rPr>
-          <w:sz w:val="24"/>
-        </w:rPr>
-        <w:t>Git</w:t>
-      </w:r>
-      <w:proofErr w:type="spellEnd"/>
-      <w:r>
-        <w:rPr>
-          <w:sz w:val="24"/>
-        </w:rPr>
-        <w:t xml:space="preserve"> commit –m ‘</w:t>
+      <w:r>
+        <w:rPr>
+          <w:sz w:val="24"/>
+        </w:rPr>
+        <w:t>Git commit –m ‘</w:t>
       </w:r>
       <w:r>
         <w:rPr>
@@ -3258,33 +2713,11 @@
           <w:sz w:val="24"/>
         </w:rPr>
       </w:pPr>
-      <w:proofErr w:type="spellStart"/>
-      <w:r>
-        <w:rPr>
-          <w:sz w:val="24"/>
-        </w:rPr>
-        <w:t>Git</w:t>
-      </w:r>
-      <w:proofErr w:type="spellEnd"/>
-      <w:r>
-        <w:rPr>
-          <w:sz w:val="24"/>
-        </w:rPr>
-        <w:t xml:space="preserve"> remote add origin </w:t>
-      </w:r>
-      <w:proofErr w:type="spellStart"/>
-      <w:r>
-        <w:rPr>
-          <w:sz w:val="24"/>
-        </w:rPr>
-        <w:t>url</w:t>
-      </w:r>
-      <w:proofErr w:type="spellEnd"/>
-      <w:r>
-        <w:rPr>
-          <w:sz w:val="24"/>
-        </w:rPr>
-        <w:t xml:space="preserve"> command for adding repo link</w:t>
+      <w:r>
+        <w:rPr>
+          <w:sz w:val="24"/>
+        </w:rPr>
+        <w:t>Git remote add origin url command for adding repo link</w:t>
       </w:r>
     </w:p>
     <w:p>
@@ -3299,19 +2732,11 @@
           <w:sz w:val="24"/>
         </w:rPr>
       </w:pPr>
-      <w:proofErr w:type="spellStart"/>
-      <w:r>
-        <w:rPr>
-          <w:sz w:val="24"/>
-        </w:rPr>
-        <w:t>Git</w:t>
-      </w:r>
-      <w:proofErr w:type="spellEnd"/>
-      <w:r>
-        <w:rPr>
-          <w:sz w:val="24"/>
-        </w:rPr>
-        <w:t xml:space="preserve"> push –u origin master</w:t>
+      <w:r>
+        <w:rPr>
+          <w:sz w:val="24"/>
+        </w:rPr>
+        <w:t>Git push –u origin master</w:t>
       </w:r>
     </w:p>
     <w:p>

</xml_diff>